<commit_message>
El ultimo por fin
</commit_message>
<xml_diff>
--- a/Especificacion_de_Software.docx
+++ b/Especificacion_de_Software.docx
@@ -153,7 +153,7 @@
           <w:szCs w:val="72"/>
           <w:lang w:val="es-PE"/>
         </w:rPr>
-        <w:t>7</w:t>
+        <w:t>9</w:t>
       </w:r>
       <w:r>
         <w:rPr>
@@ -313,31 +313,7 @@
           <w:szCs w:val="72"/>
           <w:lang w:val="es-PE"/>
         </w:rPr>
-        <w:t xml:space="preserve"> </w:t>
-      </w:r>
-      <w:proofErr w:type="spellStart"/>
-      <w:r>
-        <w:rPr>
-          <w:rFonts w:ascii="Verdana" w:eastAsia="MS Mincho" w:hAnsi="Verdana" w:cs="Arial"/>
-          <w:b/>
-          <w:bCs/>
-          <w:sz w:val="32"/>
-          <w:szCs w:val="72"/>
-          <w:lang w:val="es-PE"/>
-        </w:rPr>
-        <w:t>Quecaño</w:t>
-      </w:r>
-      <w:proofErr w:type="spellEnd"/>
-      <w:r>
-        <w:rPr>
-          <w:rFonts w:ascii="Verdana" w:eastAsia="MS Mincho" w:hAnsi="Verdana" w:cs="Arial"/>
-          <w:b/>
-          <w:bCs/>
-          <w:sz w:val="32"/>
-          <w:szCs w:val="72"/>
-          <w:lang w:val="es-PE"/>
-        </w:rPr>
-        <w:t xml:space="preserve">, José              </w:t>
+        <w:t xml:space="preserve"> Quecaño, José              </w:t>
       </w:r>
     </w:p>
     <w:p>
@@ -358,27 +334,7 @@
           <w:szCs w:val="72"/>
           <w:lang w:val="es-PE"/>
         </w:rPr>
-        <w:t xml:space="preserve">Flores </w:t>
-      </w:r>
-      <w:proofErr w:type="spellStart"/>
-      <w:r>
-        <w:rPr>
-          <w:rFonts w:ascii="Verdana" w:eastAsia="MS Mincho" w:hAnsi="Verdana" w:cs="Arial"/>
-          <w:sz w:val="32"/>
-          <w:szCs w:val="72"/>
-          <w:lang w:val="es-PE"/>
-        </w:rPr>
-        <w:t>Tacca</w:t>
-      </w:r>
-      <w:proofErr w:type="spellEnd"/>
-      <w:r>
-        <w:rPr>
-          <w:rFonts w:ascii="Verdana" w:eastAsia="MS Mincho" w:hAnsi="Verdana" w:cs="Arial"/>
-          <w:sz w:val="32"/>
-          <w:szCs w:val="72"/>
-          <w:lang w:val="es-PE"/>
-        </w:rPr>
-        <w:t xml:space="preserve">, Edith Rita               </w:t>
+        <w:t xml:space="preserve">Flores Tacca, Edith Rita               </w:t>
       </w:r>
     </w:p>
     <w:p>
@@ -2140,6 +2096,396 @@
                 <w:lang w:val="es-PE"/>
               </w:rPr>
               <w:t>24/11/2021</w:t>
+            </w:r>
+          </w:p>
+        </w:tc>
+        <w:tc>
+          <w:tcPr>
+            <w:tcW w:w="1538" w:type="dxa"/>
+          </w:tcPr>
+          <w:p>
+            <w:pPr>
+              <w:pStyle w:val="Ttulo"/>
+              <w:jc w:val="left"/>
+              <w:rPr>
+                <w:rFonts w:ascii="Verdana" w:hAnsi="Verdana"/>
+                <w:b w:val="0"/>
+                <w:bCs/>
+                <w:sz w:val="20"/>
+              </w:rPr>
+            </w:pPr>
+            <w:r>
+              <w:rPr>
+                <w:rFonts w:ascii="Verdana" w:hAnsi="Verdana"/>
+                <w:b w:val="0"/>
+                <w:bCs/>
+                <w:sz w:val="20"/>
+              </w:rPr>
+              <w:t>Docente</w:t>
+            </w:r>
+          </w:p>
+        </w:tc>
+      </w:tr>
+      <w:tr>
+        <w:trPr>
+          <w:trHeight w:val="516"/>
+          <w:jc w:val="center"/>
+        </w:trPr>
+        <w:tc>
+          <w:tcPr>
+            <w:tcW w:w="1116" w:type="dxa"/>
+          </w:tcPr>
+          <w:p>
+            <w:pPr>
+              <w:pStyle w:val="Ttulo"/>
+              <w:jc w:val="left"/>
+              <w:rPr>
+                <w:rFonts w:ascii="Verdana" w:hAnsi="Verdana"/>
+                <w:b w:val="0"/>
+                <w:bCs/>
+                <w:sz w:val="20"/>
+              </w:rPr>
+            </w:pPr>
+            <w:r>
+              <w:rPr>
+                <w:rFonts w:ascii="Verdana" w:hAnsi="Verdana"/>
+                <w:b w:val="0"/>
+                <w:bCs/>
+                <w:sz w:val="20"/>
+              </w:rPr>
+              <w:t>1.0.</w:t>
+            </w:r>
+            <w:r>
+              <w:rPr>
+                <w:rFonts w:ascii="Verdana" w:hAnsi="Verdana"/>
+                <w:b w:val="0"/>
+                <w:bCs/>
+                <w:sz w:val="20"/>
+              </w:rPr>
+              <w:t>8</w:t>
+            </w:r>
+          </w:p>
+        </w:tc>
+        <w:tc>
+          <w:tcPr>
+            <w:tcW w:w="1415" w:type="dxa"/>
+          </w:tcPr>
+          <w:p>
+            <w:pPr>
+              <w:pStyle w:val="Ttulo"/>
+              <w:jc w:val="left"/>
+              <w:rPr>
+                <w:rFonts w:ascii="Verdana" w:hAnsi="Verdana"/>
+                <w:b w:val="0"/>
+                <w:bCs/>
+                <w:sz w:val="20"/>
+              </w:rPr>
+            </w:pPr>
+            <w:r>
+              <w:rPr>
+                <w:rFonts w:ascii="Verdana" w:hAnsi="Verdana"/>
+                <w:b w:val="0"/>
+                <w:bCs/>
+                <w:sz w:val="20"/>
+              </w:rPr>
+              <w:t>José, Edith, Jesús</w:t>
+            </w:r>
+          </w:p>
+        </w:tc>
+        <w:tc>
+          <w:tcPr>
+            <w:tcW w:w="1659" w:type="dxa"/>
+          </w:tcPr>
+          <w:p>
+            <w:pPr>
+              <w:pStyle w:val="Ttulo"/>
+              <w:jc w:val="left"/>
+              <w:rPr>
+                <w:rFonts w:ascii="Verdana" w:hAnsi="Verdana"/>
+                <w:b w:val="0"/>
+                <w:bCs/>
+                <w:sz w:val="20"/>
+              </w:rPr>
+            </w:pPr>
+            <w:r>
+              <w:rPr>
+                <w:rFonts w:ascii="Verdana" w:hAnsi="Verdana"/>
+                <w:b w:val="0"/>
+                <w:bCs/>
+                <w:sz w:val="20"/>
+              </w:rPr>
+              <w:t>Revisión general</w:t>
+            </w:r>
+          </w:p>
+        </w:tc>
+        <w:tc>
+          <w:tcPr>
+            <w:tcW w:w="1463" w:type="dxa"/>
+          </w:tcPr>
+          <w:p>
+            <w:pPr>
+              <w:pStyle w:val="Ttulo"/>
+              <w:jc w:val="left"/>
+              <w:rPr>
+                <w:rFonts w:ascii="Verdana" w:hAnsi="Verdana"/>
+                <w:b w:val="0"/>
+                <w:bCs/>
+                <w:sz w:val="20"/>
+                <w:lang w:val="es-PE"/>
+              </w:rPr>
+            </w:pPr>
+            <w:r>
+              <w:rPr>
+                <w:rFonts w:ascii="Verdana" w:hAnsi="Verdana"/>
+                <w:b w:val="0"/>
+                <w:bCs/>
+                <w:sz w:val="20"/>
+                <w:lang w:val="es-PE"/>
+              </w:rPr>
+              <w:t>25/11/2021</w:t>
+            </w:r>
+          </w:p>
+        </w:tc>
+        <w:tc>
+          <w:tcPr>
+            <w:tcW w:w="1339" w:type="dxa"/>
+          </w:tcPr>
+          <w:p>
+            <w:pPr>
+              <w:pStyle w:val="Ttulo"/>
+              <w:jc w:val="left"/>
+              <w:rPr>
+                <w:rFonts w:ascii="Verdana" w:hAnsi="Verdana"/>
+                <w:b w:val="0"/>
+                <w:bCs/>
+                <w:sz w:val="20"/>
+                <w:lang w:val="es-PE"/>
+              </w:rPr>
+            </w:pPr>
+            <w:r>
+              <w:rPr>
+                <w:rFonts w:ascii="Verdana" w:hAnsi="Verdana"/>
+                <w:b w:val="0"/>
+                <w:bCs/>
+                <w:sz w:val="20"/>
+                <w:lang w:val="es-PE"/>
+              </w:rPr>
+              <w:t>26/11/2021</w:t>
+            </w:r>
+          </w:p>
+        </w:tc>
+        <w:tc>
+          <w:tcPr>
+            <w:tcW w:w="1538" w:type="dxa"/>
+          </w:tcPr>
+          <w:p>
+            <w:pPr>
+              <w:pStyle w:val="Ttulo"/>
+              <w:jc w:val="left"/>
+              <w:rPr>
+                <w:rFonts w:ascii="Verdana" w:hAnsi="Verdana"/>
+                <w:b w:val="0"/>
+                <w:bCs/>
+                <w:sz w:val="20"/>
+              </w:rPr>
+            </w:pPr>
+            <w:r>
+              <w:rPr>
+                <w:rFonts w:ascii="Verdana" w:hAnsi="Verdana"/>
+                <w:b w:val="0"/>
+                <w:bCs/>
+                <w:sz w:val="20"/>
+              </w:rPr>
+              <w:t>José, Edith, Jesús</w:t>
+            </w:r>
+          </w:p>
+        </w:tc>
+      </w:tr>
+      <w:tr>
+        <w:trPr>
+          <w:trHeight w:val="516"/>
+          <w:jc w:val="center"/>
+        </w:trPr>
+        <w:tc>
+          <w:tcPr>
+            <w:tcW w:w="1116" w:type="dxa"/>
+          </w:tcPr>
+          <w:p>
+            <w:pPr>
+              <w:pStyle w:val="Ttulo"/>
+              <w:jc w:val="left"/>
+              <w:rPr>
+                <w:rFonts w:ascii="Verdana" w:hAnsi="Verdana"/>
+                <w:b w:val="0"/>
+                <w:bCs/>
+                <w:sz w:val="20"/>
+              </w:rPr>
+            </w:pPr>
+            <w:r>
+              <w:rPr>
+                <w:rFonts w:ascii="Verdana" w:hAnsi="Verdana"/>
+                <w:b w:val="0"/>
+                <w:bCs/>
+                <w:sz w:val="20"/>
+              </w:rPr>
+              <w:t>1.0.</w:t>
+            </w:r>
+            <w:r>
+              <w:rPr>
+                <w:rFonts w:ascii="Verdana" w:hAnsi="Verdana"/>
+                <w:b w:val="0"/>
+                <w:bCs/>
+                <w:sz w:val="20"/>
+              </w:rPr>
+              <w:t>9</w:t>
+            </w:r>
+          </w:p>
+        </w:tc>
+        <w:tc>
+          <w:tcPr>
+            <w:tcW w:w="1415" w:type="dxa"/>
+          </w:tcPr>
+          <w:p>
+            <w:pPr>
+              <w:pStyle w:val="Ttulo"/>
+              <w:jc w:val="left"/>
+              <w:rPr>
+                <w:rFonts w:ascii="Verdana" w:hAnsi="Verdana"/>
+                <w:b w:val="0"/>
+                <w:bCs/>
+                <w:sz w:val="20"/>
+              </w:rPr>
+            </w:pPr>
+            <w:r>
+              <w:rPr>
+                <w:rFonts w:ascii="Verdana" w:hAnsi="Verdana"/>
+                <w:b w:val="0"/>
+                <w:bCs/>
+                <w:sz w:val="20"/>
+              </w:rPr>
+              <w:t>José, Edith, Jesús</w:t>
+            </w:r>
+          </w:p>
+        </w:tc>
+        <w:tc>
+          <w:tcPr>
+            <w:tcW w:w="1659" w:type="dxa"/>
+          </w:tcPr>
+          <w:p>
+            <w:pPr>
+              <w:pStyle w:val="Ttulo"/>
+              <w:jc w:val="left"/>
+              <w:rPr>
+                <w:rFonts w:ascii="Verdana" w:hAnsi="Verdana"/>
+                <w:b w:val="0"/>
+                <w:bCs/>
+                <w:sz w:val="20"/>
+              </w:rPr>
+            </w:pPr>
+            <w:r>
+              <w:rPr>
+                <w:rFonts w:ascii="Verdana" w:hAnsi="Verdana"/>
+                <w:b w:val="0"/>
+                <w:bCs/>
+                <w:sz w:val="20"/>
+              </w:rPr>
+              <w:t>Revisión general</w:t>
+            </w:r>
+          </w:p>
+        </w:tc>
+        <w:tc>
+          <w:tcPr>
+            <w:tcW w:w="1463" w:type="dxa"/>
+          </w:tcPr>
+          <w:p>
+            <w:pPr>
+              <w:pStyle w:val="Ttulo"/>
+              <w:jc w:val="left"/>
+              <w:rPr>
+                <w:rFonts w:ascii="Verdana" w:hAnsi="Verdana"/>
+                <w:b w:val="0"/>
+                <w:bCs/>
+                <w:sz w:val="20"/>
+                <w:lang w:val="es-PE"/>
+              </w:rPr>
+            </w:pPr>
+            <w:r>
+              <w:rPr>
+                <w:rFonts w:ascii="Verdana" w:hAnsi="Verdana"/>
+                <w:b w:val="0"/>
+                <w:bCs/>
+                <w:sz w:val="20"/>
+                <w:lang w:val="es-PE"/>
+              </w:rPr>
+              <w:t>2</w:t>
+            </w:r>
+            <w:r>
+              <w:rPr>
+                <w:rFonts w:ascii="Verdana" w:hAnsi="Verdana"/>
+                <w:b w:val="0"/>
+                <w:bCs/>
+                <w:sz w:val="20"/>
+                <w:lang w:val="es-PE"/>
+              </w:rPr>
+              <w:t>9</w:t>
+            </w:r>
+            <w:r>
+              <w:rPr>
+                <w:rFonts w:ascii="Verdana" w:hAnsi="Verdana"/>
+                <w:b w:val="0"/>
+                <w:bCs/>
+                <w:sz w:val="20"/>
+                <w:lang w:val="es-PE"/>
+              </w:rPr>
+              <w:t>/11/2021</w:t>
+            </w:r>
+          </w:p>
+        </w:tc>
+        <w:tc>
+          <w:tcPr>
+            <w:tcW w:w="1339" w:type="dxa"/>
+          </w:tcPr>
+          <w:p>
+            <w:pPr>
+              <w:pStyle w:val="Ttulo"/>
+              <w:jc w:val="left"/>
+              <w:rPr>
+                <w:rFonts w:ascii="Verdana" w:hAnsi="Verdana"/>
+                <w:b w:val="0"/>
+                <w:bCs/>
+                <w:sz w:val="20"/>
+                <w:lang w:val="es-PE"/>
+              </w:rPr>
+            </w:pPr>
+            <w:r>
+              <w:rPr>
+                <w:rFonts w:ascii="Verdana" w:hAnsi="Verdana"/>
+                <w:b w:val="0"/>
+                <w:bCs/>
+                <w:sz w:val="20"/>
+                <w:lang w:val="es-PE"/>
+              </w:rPr>
+              <w:t>2</w:t>
+            </w:r>
+            <w:r>
+              <w:rPr>
+                <w:rFonts w:ascii="Verdana" w:hAnsi="Verdana"/>
+                <w:b w:val="0"/>
+                <w:bCs/>
+                <w:sz w:val="20"/>
+                <w:lang w:val="es-PE"/>
+              </w:rPr>
+              <w:t>9</w:t>
+            </w:r>
+            <w:r>
+              <w:rPr>
+                <w:rFonts w:ascii="Verdana" w:hAnsi="Verdana"/>
+                <w:b w:val="0"/>
+                <w:bCs/>
+                <w:sz w:val="20"/>
+                <w:lang w:val="es-PE"/>
+              </w:rPr>
+              <w:t>/11/2021</w:t>
             </w:r>
           </w:p>
         </w:tc>
@@ -6197,7 +6543,6 @@
                 <w:lang w:val="es-PE" w:eastAsia="es-PE"/>
               </w:rPr>
             </w:pPr>
-            <w:proofErr w:type="spellStart"/>
             <w:r>
               <w:rPr>
                 <w:rFonts w:ascii="Verdana" w:hAnsi="Verdana" w:cs="Arial"/>
@@ -6207,7 +6552,6 @@
               </w:rPr>
               <w:t>Nº</w:t>
             </w:r>
-            <w:proofErr w:type="spellEnd"/>
           </w:p>
         </w:tc>
         <w:tc>
@@ -6261,7 +6605,6 @@
                 <w:lang w:val="es-PE" w:eastAsia="es-PE"/>
               </w:rPr>
             </w:pPr>
-            <w:proofErr w:type="spellStart"/>
             <w:r>
               <w:rPr>
                 <w:rFonts w:ascii="Verdana" w:hAnsi="Verdana" w:cs="Arial"/>
@@ -6271,7 +6614,6 @@
               </w:rPr>
               <w:t>Nº</w:t>
             </w:r>
-            <w:proofErr w:type="spellEnd"/>
           </w:p>
         </w:tc>
         <w:tc>
@@ -6357,7 +6699,6 @@
                 <w:lang w:val="es-PE" w:eastAsia="es-PE"/>
               </w:rPr>
             </w:pPr>
-            <w:proofErr w:type="spellStart"/>
             <w:r>
               <w:rPr>
                 <w:rFonts w:ascii="Verdana" w:hAnsi="Verdana" w:cs="Arial"/>
@@ -6367,7 +6708,6 @@
               </w:rPr>
               <w:t>Nº</w:t>
             </w:r>
-            <w:proofErr w:type="spellEnd"/>
           </w:p>
         </w:tc>
         <w:tc>
@@ -6422,7 +6762,6 @@
                 <w:lang w:val="es-PE" w:eastAsia="es-PE"/>
               </w:rPr>
             </w:pPr>
-            <w:proofErr w:type="spellStart"/>
             <w:r>
               <w:rPr>
                 <w:rFonts w:ascii="Verdana" w:hAnsi="Verdana" w:cs="Arial"/>
@@ -6432,7 +6771,6 @@
               </w:rPr>
               <w:t>Nº</w:t>
             </w:r>
-            <w:proofErr w:type="spellEnd"/>
           </w:p>
         </w:tc>
         <w:tc>
@@ -12539,7 +12877,6 @@
         </w:rPr>
         <w:t xml:space="preserve">Paquete: P01 – </w:t>
       </w:r>
-      <w:proofErr w:type="spellStart"/>
       <w:r>
         <w:rPr>
           <w:rFonts w:ascii="Verdana" w:hAnsi="Verdana" w:cs="Arial"/>
@@ -12561,7 +12898,6 @@
         </w:rPr>
         <w:t>Bienes</w:t>
       </w:r>
-      <w:proofErr w:type="spellEnd"/>
     </w:p>
     <w:tbl>
       <w:tblPr>
@@ -13518,30 +13854,14 @@
                 <w:rFonts w:ascii="Verdana" w:hAnsi="Verdana" w:cs="Arial"/>
                 <w:sz w:val="20"/>
               </w:rPr>
-              <w:t xml:space="preserve">Actualizar el estado de </w:t>
-            </w:r>
-            <w:proofErr w:type="gramStart"/>
+              <w:t>Actualizar el estado de las</w:t>
+            </w:r>
             <w:r>
               <w:rPr>
                 <w:rFonts w:ascii="Verdana" w:hAnsi="Verdana" w:cs="Arial"/>
                 <w:sz w:val="20"/>
               </w:rPr>
-              <w:t>las</w:t>
-            </w:r>
-            <w:r>
-              <w:rPr>
-                <w:rFonts w:ascii="Verdana" w:hAnsi="Verdana" w:cs="Arial"/>
-                <w:sz w:val="20"/>
-              </w:rPr>
-              <w:t xml:space="preserve"> factura</w:t>
-            </w:r>
-            <w:proofErr w:type="gramEnd"/>
-            <w:r>
-              <w:rPr>
-                <w:rFonts w:ascii="Verdana" w:hAnsi="Verdana" w:cs="Arial"/>
-                <w:sz w:val="20"/>
-              </w:rPr>
-              <w:t xml:space="preserve"> del proveedor.</w:t>
+              <w:t xml:space="preserve"> factura del proveedor.</w:t>
             </w:r>
           </w:p>
         </w:tc>
@@ -14655,7 +14975,6 @@
         </w:rPr>
         <w:t xml:space="preserve">Paquete: P01 – </w:t>
       </w:r>
-      <w:proofErr w:type="spellStart"/>
       <w:r>
         <w:rPr>
           <w:rFonts w:ascii="Verdana" w:hAnsi="Verdana" w:cs="Arial"/>
@@ -14677,7 +14996,6 @@
         </w:rPr>
         <w:t>_Bienes</w:t>
       </w:r>
-      <w:proofErr w:type="spellEnd"/>
     </w:p>
     <w:p>
       <w:pPr>
@@ -14971,63 +15289,54 @@
       <w:bookmarkStart w:id="12" w:name="_Toc88850884"/>
       <w:r>
         <w:rPr>
+          <w:rFonts w:ascii="Verdana" w:hAnsi="Verdana"/>
+          <w:iCs/>
+          <w:sz w:val="20"/>
+          <w:lang w:val="es-PE"/>
+        </w:rPr>
+        <w:lastRenderedPageBreak/>
+        <w:t>Diagrama General de Casos de U</w:t>
+      </w:r>
+      <w:r>
+        <w:rPr>
+          <w:rFonts w:ascii="Verdana" w:hAnsi="Verdana"/>
+          <w:iCs/>
+          <w:sz w:val="20"/>
+          <w:lang w:val="es-PE"/>
+        </w:rPr>
+        <w:t>so</w:t>
+      </w:r>
+      <w:bookmarkEnd w:id="12"/>
+    </w:p>
+    <w:p>
+      <w:pPr>
+        <w:rPr>
+          <w:lang w:val="es-PE"/>
+        </w:rPr>
+      </w:pPr>
+    </w:p>
+    <w:p>
+      <w:pPr>
+        <w:rPr>
+          <w:lang w:val="es-PE"/>
+        </w:rPr>
+        <w:sectPr>
+          <w:pgSz w:w="16834" w:h="11909" w:orient="landscape" w:code="9"/>
+          <w:pgMar w:top="1701" w:right="1418" w:bottom="1701" w:left="1412" w:header="720" w:footer="737" w:gutter="0"/>
+          <w:cols w:space="720"/>
+          <w:titlePg/>
+        </w:sectPr>
+      </w:pPr>
+      <w:r>
+        <w:rPr>
           <w:noProof/>
           <w:lang w:val="es-PE"/>
         </w:rPr>
-        <w:lastRenderedPageBreak/>
         <w:drawing>
-          <wp:anchor distT="0" distB="0" distL="114300" distR="114300" simplePos="0" relativeHeight="251656192" behindDoc="1" locked="0" layoutInCell="1" allowOverlap="1" wp14:anchorId="7D220910" wp14:editId="639166E0">
-            <wp:simplePos x="0" y="0"/>
-            <wp:positionH relativeFrom="column">
-              <wp:posOffset>-431165</wp:posOffset>
-            </wp:positionH>
-            <wp:positionV relativeFrom="paragraph">
-              <wp:posOffset>449580</wp:posOffset>
-            </wp:positionV>
-            <wp:extent cx="9855835" cy="4703445"/>
-            <wp:effectExtent l="0" t="0" r="0" b="1905"/>
-            <wp:wrapTight wrapText="bothSides">
-              <wp:wrapPolygon edited="0">
-                <wp:start x="0" y="0"/>
-                <wp:lineTo x="0" y="21521"/>
-                <wp:lineTo x="83" y="21521"/>
-                <wp:lineTo x="6555" y="21171"/>
-                <wp:lineTo x="6513" y="20996"/>
-                <wp:lineTo x="20875" y="20122"/>
-                <wp:lineTo x="21084" y="19597"/>
-                <wp:lineTo x="20082" y="19597"/>
-                <wp:lineTo x="20249" y="18197"/>
-                <wp:lineTo x="20332" y="17672"/>
-                <wp:lineTo x="18829" y="17497"/>
-                <wp:lineTo x="8642" y="16797"/>
-                <wp:lineTo x="20875" y="16797"/>
-                <wp:lineTo x="21251" y="16097"/>
-                <wp:lineTo x="20123" y="15397"/>
-                <wp:lineTo x="20249" y="15047"/>
-                <wp:lineTo x="20207" y="14522"/>
-                <wp:lineTo x="19998" y="13998"/>
-                <wp:lineTo x="20624" y="13123"/>
-                <wp:lineTo x="20624" y="12860"/>
-                <wp:lineTo x="20040" y="12598"/>
-                <wp:lineTo x="20207" y="10673"/>
-                <wp:lineTo x="13610" y="9798"/>
-                <wp:lineTo x="13819" y="8399"/>
-                <wp:lineTo x="21209" y="7961"/>
-                <wp:lineTo x="21334" y="7699"/>
-                <wp:lineTo x="20123" y="6824"/>
-                <wp:lineTo x="19998" y="4987"/>
-                <wp:lineTo x="14362" y="4287"/>
-                <wp:lineTo x="21084" y="4024"/>
-                <wp:lineTo x="21292" y="3587"/>
-                <wp:lineTo x="19998" y="2712"/>
-                <wp:lineTo x="19998" y="1750"/>
-                <wp:lineTo x="19915" y="1400"/>
-                <wp:lineTo x="21543" y="87"/>
-                <wp:lineTo x="21543" y="0"/>
-                <wp:lineTo x="0" y="0"/>
-              </wp:wrapPolygon>
-            </wp:wrapTight>
-            <wp:docPr id="115" name="Imagen 115"/>
+          <wp:inline distT="0" distB="0" distL="0" distR="0" wp14:anchorId="1354BABF" wp14:editId="66D191DD">
+            <wp:extent cx="9363075" cy="4581525"/>
+            <wp:effectExtent l="0" t="0" r="9525" b="9525"/>
+            <wp:docPr id="124" name="Imagen 124"/>
             <wp:cNvGraphicFramePr>
               <a:graphicFrameLocks xmlns:a="http://schemas.openxmlformats.org/drawingml/2006/main" noChangeAspect="1"/>
             </wp:cNvGraphicFramePr>
@@ -15035,7 +15344,7 @@
               <a:graphicData uri="http://schemas.openxmlformats.org/drawingml/2006/picture">
                 <pic:pic xmlns:pic="http://schemas.openxmlformats.org/drawingml/2006/picture">
                   <pic:nvPicPr>
-                    <pic:cNvPr id="0" name="Picture 1"/>
+                    <pic:cNvPr id="0" name="Picture 11"/>
                     <pic:cNvPicPr>
                       <a:picLocks noChangeAspect="1" noChangeArrowheads="1"/>
                     </pic:cNvPicPr>
@@ -15056,7 +15365,7 @@
                   <pic:spPr bwMode="auto">
                     <a:xfrm>
                       <a:off x="0" y="0"/>
-                      <a:ext cx="9855835" cy="4703445"/>
+                      <a:ext cx="9363075" cy="4581525"/>
                     </a:xfrm>
                     <a:prstGeom prst="rect">
                       <a:avLst/>
@@ -15069,54 +15378,9 @@
                 </pic:pic>
               </a:graphicData>
             </a:graphic>
-            <wp14:sizeRelH relativeFrom="margin">
-              <wp14:pctWidth>0</wp14:pctWidth>
-            </wp14:sizeRelH>
-            <wp14:sizeRelV relativeFrom="margin">
-              <wp14:pctHeight>0</wp14:pctHeight>
-            </wp14:sizeRelV>
-          </wp:anchor>
+          </wp:inline>
         </w:drawing>
       </w:r>
-      <w:r>
-        <w:rPr>
-          <w:rFonts w:ascii="Verdana" w:hAnsi="Verdana"/>
-          <w:iCs/>
-          <w:sz w:val="20"/>
-          <w:lang w:val="es-PE"/>
-        </w:rPr>
-        <w:t>Diagrama General de Casos de U</w:t>
-      </w:r>
-      <w:r>
-        <w:rPr>
-          <w:rFonts w:ascii="Verdana" w:hAnsi="Verdana"/>
-          <w:iCs/>
-          <w:sz w:val="20"/>
-          <w:lang w:val="es-PE"/>
-        </w:rPr>
-        <w:t>so</w:t>
-      </w:r>
-      <w:bookmarkEnd w:id="12"/>
-    </w:p>
-    <w:p>
-      <w:pPr>
-        <w:rPr>
-          <w:lang w:val="es-PE"/>
-        </w:rPr>
-      </w:pPr>
-    </w:p>
-    <w:p>
-      <w:pPr>
-        <w:rPr>
-          <w:lang w:val="es-PE"/>
-        </w:rPr>
-        <w:sectPr>
-          <w:pgSz w:w="16834" w:h="11909" w:orient="landscape" w:code="9"/>
-          <w:pgMar w:top="1701" w:right="1418" w:bottom="1701" w:left="1412" w:header="720" w:footer="737" w:gutter="0"/>
-          <w:cols w:space="720"/>
-          <w:titlePg/>
-        </w:sectPr>
-      </w:pPr>
     </w:p>
     <w:p>
       <w:pPr>
@@ -22978,7 +23242,15 @@
           <w:sz w:val="22"/>
           <w:lang w:val="es-ES_tradnl"/>
         </w:rPr>
-        <w:t>y regresa a la interfaz del menú principal del sistema y finaliza el caso de uso.</w:t>
+        <w:t>y regresa a la interfaz del menú principal del sistema y finaliza el caso de uso</w:t>
+      </w:r>
+      <w:r>
+        <w:rPr>
+          <w:rFonts w:ascii="Arial" w:hAnsi="Arial" w:cs="Arial"/>
+          <w:sz w:val="22"/>
+          <w:lang w:val="es-ES_tradnl"/>
+        </w:rPr>
+        <w:t xml:space="preserve"> con el Botón Cancelar.</w:t>
       </w:r>
     </w:p>
     <w:bookmarkEnd w:id="23"/>
@@ -23615,7 +23887,6 @@
           <w:sz w:val="20"/>
         </w:rPr>
       </w:pPr>
-      <w:proofErr w:type="spellStart"/>
       <w:r>
         <w:rPr>
           <w:rFonts w:ascii="Verdana" w:hAnsi="Verdana" w:cs="Arial"/>
@@ -23623,17 +23894,7 @@
           <w:bCs/>
           <w:sz w:val="20"/>
         </w:rPr>
-        <w:t>Pos</w:t>
-      </w:r>
-      <w:proofErr w:type="spellEnd"/>
-      <w:r>
-        <w:rPr>
-          <w:rFonts w:ascii="Verdana" w:hAnsi="Verdana" w:cs="Arial"/>
-          <w:b/>
-          <w:bCs/>
-          <w:sz w:val="20"/>
-        </w:rPr>
-        <w:t xml:space="preserve"> condiciones</w:t>
+        <w:t>Pos condiciones</w:t>
       </w:r>
     </w:p>
     <w:p>
@@ -23660,7 +23921,6 @@
         </w:rPr>
         <w:t xml:space="preserve">En el sistema queda registrado la </w:t>
       </w:r>
-      <w:proofErr w:type="spellStart"/>
       <w:r>
         <w:rPr>
           <w:rFonts w:ascii="Verdana" w:hAnsi="Verdana" w:cs="Arial"/>
@@ -23668,9 +23928,8 @@
           <w:bCs/>
           <w:sz w:val="20"/>
         </w:rPr>
-        <w:t>Solictud</w:t>
-      </w:r>
-      <w:proofErr w:type="spellEnd"/>
+        <w:t>Solicitud</w:t>
+      </w:r>
       <w:r>
         <w:rPr>
           <w:rFonts w:ascii="Verdana" w:hAnsi="Verdana" w:cs="Arial"/>
@@ -23848,6 +24107,7 @@
         <w:t>Prototipos</w:t>
       </w:r>
     </w:p>
+    <w:bookmarkEnd w:id="21"/>
     <w:p>
       <w:pPr>
         <w:pStyle w:val="Ttulo1"/>
@@ -23859,33 +24119,15 @@
           <w:lang w:val="es-PE"/>
         </w:rPr>
       </w:pPr>
-      <w:bookmarkStart w:id="27" w:name="_Toc88850888"/>
-      <w:bookmarkEnd w:id="21"/>
       <w:r>
         <w:rPr>
           <w:noProof/>
         </w:rPr>
         <w:drawing>
-          <wp:anchor distT="0" distB="0" distL="114300" distR="114300" simplePos="0" relativeHeight="251659264" behindDoc="1" locked="0" layoutInCell="1" allowOverlap="1" wp14:anchorId="6A15052F" wp14:editId="084A8E9C">
-            <wp:simplePos x="0" y="0"/>
-            <wp:positionH relativeFrom="column">
-              <wp:posOffset>358140</wp:posOffset>
-            </wp:positionH>
-            <wp:positionV relativeFrom="paragraph">
-              <wp:posOffset>154940</wp:posOffset>
-            </wp:positionV>
-            <wp:extent cx="5401945" cy="4267200"/>
-            <wp:effectExtent l="0" t="0" r="8255" b="0"/>
-            <wp:wrapTight wrapText="bothSides">
-              <wp:wrapPolygon edited="0">
-                <wp:start x="0" y="0"/>
-                <wp:lineTo x="0" y="21504"/>
-                <wp:lineTo x="21557" y="21504"/>
-                <wp:lineTo x="21557" y="0"/>
-                <wp:lineTo x="0" y="0"/>
-              </wp:wrapPolygon>
-            </wp:wrapTight>
-            <wp:docPr id="107" name="Imagen 107"/>
+          <wp:inline distT="0" distB="0" distL="0" distR="0" wp14:anchorId="45D6B8FD" wp14:editId="13F4045E">
+            <wp:extent cx="5401945" cy="4067175"/>
+            <wp:effectExtent l="0" t="0" r="8255" b="9525"/>
+            <wp:docPr id="113" name="Imagen 113"/>
             <wp:cNvGraphicFramePr>
               <a:graphicFrameLocks xmlns:a="http://schemas.openxmlformats.org/drawingml/2006/main" noChangeAspect="1"/>
             </wp:cNvGraphicFramePr>
@@ -23899,7 +24141,7 @@
                     </pic:cNvPicPr>
                   </pic:nvPicPr>
                   <pic:blipFill>
-                    <a:blip r:embed="rId36">
+                    <a:blip r:embed="rId36" cstate="print">
                       <a:extLst>
                         <a:ext uri="{28A0092B-C50C-407E-A947-70E740481C1C}">
                           <a14:useLocalDpi xmlns:a14="http://schemas.microsoft.com/office/drawing/2010/main" val="0"/>
@@ -23914,7 +24156,7 @@
                   <pic:spPr bwMode="auto">
                     <a:xfrm>
                       <a:off x="0" y="0"/>
-                      <a:ext cx="5401945" cy="4267200"/>
+                      <a:ext cx="5401945" cy="4067175"/>
                     </a:xfrm>
                     <a:prstGeom prst="rect">
                       <a:avLst/>
@@ -23927,16 +24169,9 @@
                 </pic:pic>
               </a:graphicData>
             </a:graphic>
-            <wp14:sizeRelH relativeFrom="margin">
-              <wp14:pctWidth>0</wp14:pctWidth>
-            </wp14:sizeRelH>
-            <wp14:sizeRelV relativeFrom="margin">
-              <wp14:pctHeight>0</wp14:pctHeight>
-            </wp14:sizeRelV>
-          </wp:anchor>
+          </wp:inline>
         </w:drawing>
       </w:r>
-      <w:bookmarkEnd w:id="27"/>
     </w:p>
     <w:p>
       <w:pPr>
@@ -23971,8 +24206,8 @@
           <w:sz w:val="20"/>
         </w:rPr>
       </w:pPr>
-      <w:bookmarkStart w:id="28" w:name="_Toc88850889"/>
-      <w:bookmarkStart w:id="29" w:name="_Hlk88241741"/>
+      <w:bookmarkStart w:id="27" w:name="_Toc88850889"/>
+      <w:bookmarkStart w:id="28" w:name="_Hlk88241741"/>
       <w:r>
         <w:rPr>
           <w:rFonts w:ascii="Verdana" w:hAnsi="Verdana" w:cs="Arial"/>
@@ -24008,7 +24243,7 @@
         </w:rPr>
         <w:t>Generar reporte de factura del proveedor</w:t>
       </w:r>
-      <w:bookmarkEnd w:id="28"/>
+      <w:bookmarkEnd w:id="27"/>
     </w:p>
     <w:p>
       <w:pPr>
@@ -24266,7 +24501,7 @@
         <w:tab/>
         <w:t xml:space="preserve">El </w:t>
       </w:r>
-      <w:bookmarkStart w:id="30" w:name="_Hlk88778928"/>
+      <w:bookmarkStart w:id="29" w:name="_Hlk88778928"/>
       <w:r>
         <w:rPr>
           <w:rFonts w:ascii="Verdana" w:hAnsi="Verdana" w:cs="Arial"/>
@@ -24610,23 +24845,7 @@
           <w:rFonts w:ascii="Verdana" w:hAnsi="Verdana" w:cs="Arial"/>
           <w:sz w:val="20"/>
         </w:rPr>
-        <w:t xml:space="preserve"> </w:t>
-      </w:r>
-      <w:r>
-        <w:rPr>
-          <w:rFonts w:ascii="Verdana" w:hAnsi="Verdana" w:cs="Arial"/>
-          <w:b/>
-          <w:bCs/>
-          <w:sz w:val="20"/>
-        </w:rPr>
-        <w:t>BUSCAR producto</w:t>
-      </w:r>
-      <w:r>
-        <w:rPr>
-          <w:rFonts w:ascii="Verdana" w:hAnsi="Verdana" w:cs="Arial"/>
-          <w:sz w:val="20"/>
-        </w:rPr>
-        <w:t>, Proveedor (</w:t>
+        <w:t xml:space="preserve"> Proveedor (</w:t>
       </w:r>
       <w:r>
         <w:rPr>
@@ -24681,7 +24900,7 @@
         <w:t>.</w:t>
       </w:r>
     </w:p>
-    <w:bookmarkEnd w:id="30"/>
+    <w:bookmarkEnd w:id="29"/>
     <w:p>
       <w:pPr>
         <w:pStyle w:val="Textoindependiente"/>
@@ -25161,7 +25380,7 @@
         </w:rPr>
         <w:tab/>
       </w:r>
-      <w:bookmarkStart w:id="31" w:name="_Hlk88779961"/>
+      <w:bookmarkStart w:id="30" w:name="_Hlk88779961"/>
       <w:r>
         <w:rPr>
           <w:rFonts w:ascii="Verdana" w:hAnsi="Verdana" w:cs="Arial"/>
@@ -25192,7 +25411,6 @@
           <w:rFonts w:ascii="Verdana" w:hAnsi="Verdana" w:cs="Arial"/>
           <w:sz w:val="20"/>
         </w:rPr>
-        <w:lastRenderedPageBreak/>
         <w:t>9</w:t>
       </w:r>
       <w:r>
@@ -25225,7 +25443,7 @@
           <w:iCs/>
           <w:sz w:val="20"/>
         </w:rPr>
-        <w:t>incluye el caso de uso BUCAR pro</w:t>
+        <w:t>incluye el caso de uso BU</w:t>
       </w:r>
       <w:r>
         <w:rPr>
@@ -25236,7 +25454,7 @@
           <w:iCs/>
           <w:sz w:val="20"/>
         </w:rPr>
-        <w:t>ducto</w:t>
+        <w:t>S</w:t>
       </w:r>
       <w:r>
         <w:rPr>
@@ -25247,135 +25465,9 @@
           <w:iCs/>
           <w:sz w:val="20"/>
         </w:rPr>
-        <w:t>.</w:t>
-      </w:r>
-    </w:p>
-    <w:p>
-      <w:pPr>
-        <w:pStyle w:val="Textoindependiente"/>
-        <w:spacing w:line="360" w:lineRule="auto"/>
-        <w:ind w:left="1430"/>
-        <w:rPr>
-          <w:rFonts w:ascii="Verdana" w:hAnsi="Verdana" w:cs="Arial"/>
-          <w:sz w:val="20"/>
-        </w:rPr>
-      </w:pPr>
-      <w:r>
-        <w:rPr>
-          <w:rFonts w:ascii="Verdana" w:hAnsi="Verdana" w:cs="Arial"/>
-          <w:sz w:val="20"/>
-        </w:rPr>
-        <w:t>1</w:t>
-      </w:r>
-      <w:r>
-        <w:rPr>
-          <w:rFonts w:ascii="Verdana" w:hAnsi="Verdana" w:cs="Arial"/>
-          <w:sz w:val="20"/>
-        </w:rPr>
-        <w:t>0</w:t>
-      </w:r>
-      <w:r>
-        <w:rPr>
-          <w:rFonts w:ascii="Verdana" w:hAnsi="Verdana" w:cs="Arial"/>
-          <w:sz w:val="20"/>
-        </w:rPr>
-        <w:t>.</w:t>
-      </w:r>
-      <w:r>
-        <w:rPr>
-          <w:rFonts w:ascii="Verdana" w:hAnsi="Verdana" w:cs="Arial"/>
-          <w:sz w:val="20"/>
-        </w:rPr>
-        <w:tab/>
-      </w:r>
-      <w:r>
-        <w:rPr>
-          <w:rFonts w:ascii="Verdana" w:hAnsi="Verdana" w:cs="Arial"/>
-          <w:sz w:val="20"/>
-        </w:rPr>
-        <w:t xml:space="preserve">El sistema muestra los datos </w:t>
-      </w:r>
-      <w:r>
-        <w:rPr>
-          <w:rFonts w:ascii="Verdana" w:hAnsi="Verdana" w:cs="Arial"/>
-          <w:sz w:val="20"/>
-        </w:rPr>
-        <w:t>del producto seleccionado.</w:t>
-      </w:r>
-    </w:p>
-    <w:p>
-      <w:pPr>
-        <w:pStyle w:val="Textoindependiente"/>
-        <w:spacing w:line="360" w:lineRule="auto"/>
-        <w:ind w:left="2832" w:hanging="704"/>
-        <w:rPr>
-          <w:rFonts w:ascii="Verdana" w:hAnsi="Verdana" w:cs="Arial"/>
-          <w:sz w:val="20"/>
-        </w:rPr>
-      </w:pPr>
-      <w:r>
-        <w:rPr>
-          <w:rFonts w:ascii="Verdana" w:hAnsi="Verdana" w:cs="Arial"/>
-          <w:sz w:val="20"/>
-        </w:rPr>
-        <w:t>10.1</w:t>
-      </w:r>
-      <w:r>
-        <w:rPr>
-          <w:rFonts w:ascii="Verdana" w:hAnsi="Verdana" w:cs="Arial"/>
-          <w:sz w:val="20"/>
-        </w:rPr>
-        <w:tab/>
-        <w:t xml:space="preserve">El </w:t>
-      </w:r>
-      <w:r>
-        <w:rPr>
-          <w:rFonts w:ascii="Verdana" w:hAnsi="Verdana" w:cs="Arial"/>
-          <w:sz w:val="20"/>
-        </w:rPr>
-        <w:t>Sub Gerente de Almacén</w:t>
-      </w:r>
-      <w:r>
-        <w:rPr>
-          <w:rFonts w:ascii="Verdana" w:hAnsi="Verdana" w:cs="Arial"/>
-          <w:sz w:val="20"/>
-        </w:rPr>
-        <w:t xml:space="preserve"> desea </w:t>
-      </w:r>
-      <w:r>
-        <w:rPr>
-          <w:rFonts w:ascii="Verdana" w:hAnsi="Verdana" w:cs="Arial"/>
-          <w:sz w:val="20"/>
-        </w:rPr>
-        <w:t>ingresar un</w:t>
-      </w:r>
-      <w:r>
-        <w:rPr>
-          <w:rFonts w:ascii="Verdana" w:hAnsi="Verdana" w:cs="Arial"/>
-          <w:sz w:val="20"/>
-        </w:rPr>
-        <w:t xml:space="preserve"> nuevo pro</w:t>
-      </w:r>
-      <w:r>
-        <w:rPr>
-          <w:rFonts w:ascii="Verdana" w:hAnsi="Verdana" w:cs="Arial"/>
-          <w:sz w:val="20"/>
-        </w:rPr>
-        <w:t>ducto</w:t>
-      </w:r>
-      <w:r>
-        <w:rPr>
-          <w:rFonts w:ascii="Verdana" w:hAnsi="Verdana" w:cs="Arial"/>
-          <w:sz w:val="20"/>
-        </w:rPr>
-        <w:t>, selecciona “Mantenimiento Producto”.</w:t>
-      </w:r>
-    </w:p>
-    <w:p>
-      <w:pPr>
-        <w:pStyle w:val="Textoindependiente"/>
-        <w:spacing w:line="360" w:lineRule="auto"/>
-        <w:ind w:left="2832" w:hanging="697"/>
+        <w:t>CAR pro</w:t>
+      </w:r>
+      <w:r>
         <w:rPr>
           <w:rFonts w:ascii="Verdana" w:hAnsi="Verdana" w:cs="Arial"/>
           <w:b/>
@@ -25384,21 +25476,7 @@
           <w:iCs/>
           <w:sz w:val="20"/>
         </w:rPr>
-      </w:pPr>
-      <w:r>
-        <w:rPr>
-          <w:rFonts w:ascii="Verdana" w:hAnsi="Verdana" w:cs="Arial"/>
-          <w:sz w:val="20"/>
-        </w:rPr>
-        <w:t>10.2</w:t>
-      </w:r>
-      <w:r>
-        <w:rPr>
-          <w:rFonts w:ascii="Verdana" w:hAnsi="Verdana" w:cs="Arial"/>
-          <w:sz w:val="20"/>
-        </w:rPr>
-        <w:tab/>
-        <w:t xml:space="preserve">El sistema </w:t>
+        <w:t>ducto</w:t>
       </w:r>
       <w:r>
         <w:rPr>
@@ -25409,101 +25487,10 @@
           <w:iCs/>
           <w:sz w:val="20"/>
         </w:rPr>
-        <w:t xml:space="preserve">extiende el caso de uso MANTENIMIENTO </w:t>
-      </w:r>
-      <w:r>
-        <w:rPr>
-          <w:rFonts w:ascii="Verdana" w:hAnsi="Verdana" w:cs="Arial"/>
-          <w:b/>
-          <w:bCs/>
-          <w:i/>
-          <w:iCs/>
-          <w:sz w:val="20"/>
-        </w:rPr>
-        <w:t>Producto.</w:t>
+        <w:t>.</w:t>
       </w:r>
     </w:p>
-    <w:p>
-      <w:pPr>
-        <w:pStyle w:val="Textoindependiente"/>
-        <w:spacing w:line="360" w:lineRule="auto"/>
-        <w:ind w:left="2832" w:hanging="697"/>
-        <w:rPr>
-          <w:rFonts w:ascii="Verdana" w:hAnsi="Verdana" w:cs="Arial"/>
-          <w:sz w:val="20"/>
-        </w:rPr>
-      </w:pPr>
-      <w:r>
-        <w:rPr>
-          <w:rFonts w:ascii="Verdana" w:hAnsi="Verdana" w:cs="Arial"/>
-          <w:sz w:val="20"/>
-        </w:rPr>
-        <w:t>10</w:t>
-      </w:r>
-      <w:r>
-        <w:rPr>
-          <w:rFonts w:ascii="Verdana" w:hAnsi="Verdana" w:cs="Arial"/>
-          <w:sz w:val="20"/>
-        </w:rPr>
-        <w:t xml:space="preserve">.3 </w:t>
-      </w:r>
-      <w:r>
-        <w:rPr>
-          <w:rFonts w:ascii="Verdana" w:hAnsi="Verdana" w:cs="Arial"/>
-          <w:sz w:val="20"/>
-        </w:rPr>
-        <w:tab/>
-        <w:t>El Sub Gerente de Almacén ingresa los datos del nuevo P</w:t>
-      </w:r>
-      <w:r>
-        <w:rPr>
-          <w:rFonts w:ascii="Verdana" w:hAnsi="Verdana" w:cs="Arial"/>
-          <w:sz w:val="20"/>
-        </w:rPr>
-        <w:t>roducto</w:t>
-      </w:r>
-      <w:r>
-        <w:rPr>
-          <w:rFonts w:ascii="Verdana" w:hAnsi="Verdana" w:cs="Arial"/>
-          <w:sz w:val="20"/>
-        </w:rPr>
-        <w:t>, seleccionando AGREGAR.</w:t>
-      </w:r>
-    </w:p>
-    <w:p>
-      <w:pPr>
-        <w:pStyle w:val="Textoindependiente"/>
-        <w:spacing w:line="360" w:lineRule="auto"/>
-        <w:ind w:left="2832" w:hanging="697"/>
-        <w:rPr>
-          <w:rFonts w:ascii="Verdana" w:hAnsi="Verdana" w:cs="Arial"/>
-          <w:sz w:val="20"/>
-        </w:rPr>
-      </w:pPr>
-      <w:r>
-        <w:rPr>
-          <w:rFonts w:ascii="Verdana" w:hAnsi="Verdana" w:cs="Arial"/>
-          <w:sz w:val="20"/>
-        </w:rPr>
-        <w:t>10</w:t>
-      </w:r>
-      <w:r>
-        <w:rPr>
-          <w:rFonts w:ascii="Verdana" w:hAnsi="Verdana" w:cs="Arial"/>
-          <w:sz w:val="20"/>
-        </w:rPr>
-        <w:t>.4</w:t>
-      </w:r>
-      <w:r>
-        <w:rPr>
-          <w:rFonts w:ascii="Verdana" w:hAnsi="Verdana" w:cs="Arial"/>
-          <w:sz w:val="20"/>
-        </w:rPr>
-        <w:tab/>
-        <w:t>El Sistema almacena esta información hasta GENERAR la facturar del proveedor.</w:t>
-      </w:r>
-    </w:p>
-    <w:bookmarkEnd w:id="31"/>
+    <w:bookmarkEnd w:id="30"/>
     <w:p>
       <w:pPr>
         <w:pStyle w:val="Textoindependiente"/>
@@ -25519,6 +25506,7 @@
           <w:rFonts w:ascii="Verdana" w:hAnsi="Verdana" w:cs="Arial"/>
           <w:sz w:val="20"/>
         </w:rPr>
+        <w:lastRenderedPageBreak/>
         <w:t>1</w:t>
       </w:r>
       <w:r>
@@ -25769,7 +25757,7 @@
         </w:rPr>
         <w:tab/>
       </w:r>
-      <w:bookmarkStart w:id="32" w:name="_Hlk88848656"/>
+      <w:bookmarkStart w:id="31" w:name="_Hlk88848656"/>
       <w:r>
         <w:rPr>
           <w:rFonts w:ascii="Verdana" w:hAnsi="Verdana" w:cs="Arial"/>
@@ -25791,7 +25779,7 @@
         </w:rPr>
         <w:t>echa de la factura de manera automática.</w:t>
       </w:r>
-      <w:bookmarkEnd w:id="32"/>
+      <w:bookmarkEnd w:id="31"/>
     </w:p>
     <w:p>
       <w:pPr>
@@ -26048,7 +26036,23 @@
           <w:rFonts w:ascii="Verdana" w:hAnsi="Verdana" w:cs="Arial"/>
           <w:sz w:val="20"/>
         </w:rPr>
-        <w:t xml:space="preserve"> y regresa a la interfaz del menú principal del sistema y finaliza el caso de uso.</w:t>
+        <w:t xml:space="preserve"> y regresa a la interfaz del menú principal del sistema y finaliza el caso de uso</w:t>
+      </w:r>
+      <w:r>
+        <w:rPr>
+          <w:rFonts w:ascii="Arial" w:hAnsi="Arial" w:cs="Arial"/>
+          <w:sz w:val="22"/>
+          <w:lang w:val="es-ES_tradnl"/>
+        </w:rPr>
+        <w:t xml:space="preserve"> </w:t>
+      </w:r>
+      <w:r>
+        <w:rPr>
+          <w:rFonts w:ascii="Arial" w:hAnsi="Arial" w:cs="Arial"/>
+          <w:sz w:val="22"/>
+          <w:lang w:val="es-ES_tradnl"/>
+        </w:rPr>
+        <w:t>con el Botón Cancelar.</w:t>
       </w:r>
     </w:p>
     <w:p>
@@ -26202,7 +26206,6 @@
           <w:rFonts w:ascii="Verdana" w:hAnsi="Verdana" w:cs="Arial"/>
           <w:sz w:val="20"/>
         </w:rPr>
-        <w:lastRenderedPageBreak/>
         <w:t xml:space="preserve">En el Paso </w:t>
       </w:r>
       <w:r>
@@ -26224,23 +26227,7 @@
           <w:rFonts w:ascii="Verdana" w:hAnsi="Verdana" w:cs="Arial"/>
           <w:sz w:val="20"/>
         </w:rPr>
-        <w:t xml:space="preserve"> si el sistema detecta que el código ingresado </w:t>
-      </w:r>
-      <w:proofErr w:type="gramStart"/>
-      <w:r>
-        <w:rPr>
-          <w:rFonts w:ascii="Verdana" w:hAnsi="Verdana" w:cs="Arial"/>
-          <w:sz w:val="20"/>
-        </w:rPr>
-        <w:t>e</w:t>
-      </w:r>
-      <w:proofErr w:type="gramEnd"/>
-      <w:r>
-        <w:rPr>
-          <w:rFonts w:ascii="Verdana" w:hAnsi="Verdana" w:cs="Arial"/>
-          <w:sz w:val="20"/>
-        </w:rPr>
-        <w:t xml:space="preserve"> no existe </w:t>
+        <w:t xml:space="preserve"> si el sistema detecta que el código ingresado e no existe </w:t>
       </w:r>
       <w:r>
         <w:rPr>
@@ -26431,6 +26418,7 @@
           <w:rFonts w:ascii="Verdana" w:hAnsi="Verdana" w:cs="Arial"/>
           <w:sz w:val="20"/>
         </w:rPr>
+        <w:lastRenderedPageBreak/>
         <w:t xml:space="preserve">En el Paso </w:t>
       </w:r>
       <w:r>
@@ -26851,7 +26839,6 @@
           <w:sz w:val="20"/>
         </w:rPr>
       </w:pPr>
-      <w:proofErr w:type="spellStart"/>
       <w:r>
         <w:rPr>
           <w:rFonts w:ascii="Verdana" w:hAnsi="Verdana" w:cs="Arial"/>
@@ -26859,17 +26846,7 @@
           <w:bCs/>
           <w:sz w:val="20"/>
         </w:rPr>
-        <w:t>Pos</w:t>
-      </w:r>
-      <w:proofErr w:type="spellEnd"/>
-      <w:r>
-        <w:rPr>
-          <w:rFonts w:ascii="Verdana" w:hAnsi="Verdana" w:cs="Arial"/>
-          <w:b/>
-          <w:bCs/>
-          <w:sz w:val="20"/>
-        </w:rPr>
-        <w:t xml:space="preserve"> condiciones</w:t>
+        <w:t>Pos condiciones</w:t>
       </w:r>
     </w:p>
     <w:p>
@@ -27048,7 +27025,6 @@
           <w:rFonts w:ascii="Verdana" w:hAnsi="Verdana" w:cs="Arial"/>
           <w:sz w:val="20"/>
         </w:rPr>
-        <w:lastRenderedPageBreak/>
         <w:t xml:space="preserve">En el paso 10.1, </w:t>
       </w:r>
       <w:r>
@@ -27254,7 +27230,7 @@
         </w:rPr>
       </w:pPr>
     </w:p>
-    <w:bookmarkEnd w:id="29"/>
+    <w:bookmarkEnd w:id="28"/>
     <w:p>
       <w:pPr>
         <w:rPr>
@@ -27265,11 +27241,12 @@
         <w:rPr>
           <w:noProof/>
         </w:rPr>
+        <w:lastRenderedPageBreak/>
         <w:drawing>
-          <wp:inline distT="0" distB="0" distL="0" distR="0" wp14:anchorId="59DC941B" wp14:editId="1DB020F0">
-            <wp:extent cx="5741231" cy="5200650"/>
-            <wp:effectExtent l="0" t="0" r="0" b="0"/>
-            <wp:docPr id="119" name="Imagen 119"/>
+          <wp:inline distT="0" distB="0" distL="0" distR="0" wp14:anchorId="1D9DAC4A" wp14:editId="406BBE2C">
+            <wp:extent cx="5401945" cy="4893310"/>
+            <wp:effectExtent l="0" t="0" r="8255" b="2540"/>
+            <wp:docPr id="123" name="Imagen 123"/>
             <wp:cNvGraphicFramePr>
               <a:graphicFrameLocks xmlns:a="http://schemas.openxmlformats.org/drawingml/2006/main" noChangeAspect="1"/>
             </wp:cNvGraphicFramePr>
@@ -27277,7 +27254,7 @@
               <a:graphicData uri="http://schemas.openxmlformats.org/drawingml/2006/picture">
                 <pic:pic xmlns:pic="http://schemas.openxmlformats.org/drawingml/2006/picture">
                   <pic:nvPicPr>
-                    <pic:cNvPr id="0" name="Picture 3"/>
+                    <pic:cNvPr id="0" name="Picture 9"/>
                     <pic:cNvPicPr>
                       <a:picLocks noChangeAspect="1" noChangeArrowheads="1"/>
                     </pic:cNvPicPr>
@@ -27298,7 +27275,7 @@
                   <pic:spPr bwMode="auto">
                     <a:xfrm>
                       <a:off x="0" y="0"/>
-                      <a:ext cx="5746649" cy="5205558"/>
+                      <a:ext cx="5401945" cy="4893310"/>
                     </a:xfrm>
                     <a:prstGeom prst="rect">
                       <a:avLst/>
@@ -27359,6 +27336,13 @@
     </w:p>
     <w:p>
       <w:pPr>
+        <w:rPr>
+          <w:lang w:val="es-PE"/>
+        </w:rPr>
+      </w:pPr>
+    </w:p>
+    <w:p>
+      <w:pPr>
         <w:pStyle w:val="Ttulo4"/>
         <w:spacing w:line="360" w:lineRule="auto"/>
         <w:ind w:left="290" w:firstLine="708"/>
@@ -27369,14 +27353,13 @@
           <w:sz w:val="20"/>
         </w:rPr>
       </w:pPr>
-      <w:bookmarkStart w:id="33" w:name="_Toc88850890"/>
+      <w:bookmarkStart w:id="32" w:name="_Toc88850890"/>
       <w:r>
         <w:rPr>
           <w:rFonts w:ascii="Verdana" w:hAnsi="Verdana" w:cs="Arial"/>
           <w:i/>
           <w:sz w:val="20"/>
         </w:rPr>
-        <w:lastRenderedPageBreak/>
         <w:t>CUS0</w:t>
       </w:r>
       <w:r>
@@ -27405,7 +27388,7 @@
         </w:rPr>
         <w:t>Registrar Productos Ingresados</w:t>
       </w:r>
-      <w:bookmarkEnd w:id="33"/>
+      <w:bookmarkEnd w:id="32"/>
     </w:p>
     <w:p>
       <w:pPr>
@@ -27698,6 +27681,7 @@
           <w:rFonts w:ascii="Verdana" w:hAnsi="Verdana" w:cs="Arial"/>
           <w:sz w:val="20"/>
         </w:rPr>
+        <w:lastRenderedPageBreak/>
         <w:t xml:space="preserve">Datos de los Productos ingresados:  Código, </w:t>
       </w:r>
       <w:r>
@@ -27782,21 +27766,12 @@
         </w:rPr>
         <w:t xml:space="preserve"> </w:t>
       </w:r>
-      <w:proofErr w:type="spellStart"/>
-      <w:r>
-        <w:rPr>
-          <w:rFonts w:ascii="Verdana" w:hAnsi="Verdana" w:cs="Arial"/>
-          <w:sz w:val="20"/>
-        </w:rPr>
-        <w:t>cod</w:t>
-      </w:r>
-      <w:proofErr w:type="spellEnd"/>
-      <w:r>
-        <w:rPr>
-          <w:rFonts w:ascii="Verdana" w:hAnsi="Verdana" w:cs="Arial"/>
-          <w:sz w:val="20"/>
-        </w:rPr>
-        <w:t>. del producto N°. Stock, cantidad, precio y descripción</w:t>
+      <w:r>
+        <w:rPr>
+          <w:rFonts w:ascii="Verdana" w:hAnsi="Verdana" w:cs="Arial"/>
+          <w:sz w:val="20"/>
+        </w:rPr>
+        <w:t>cod. del producto N°. Stock, cantidad, precio y descripción</w:t>
       </w:r>
       <w:r>
         <w:rPr>
@@ -28352,14 +28327,7 @@
         <w:rPr>
           <w:rFonts w:ascii="Verdana" w:hAnsi="Verdana" w:cs="Arial"/>
         </w:rPr>
-        <w:t xml:space="preserve">REGISTRO DE PRODUCTOS </w:t>
-      </w:r>
-      <w:r>
-        <w:rPr>
-          <w:rFonts w:ascii="Verdana" w:hAnsi="Verdana" w:cs="Arial"/>
-        </w:rPr>
-        <w:lastRenderedPageBreak/>
-        <w:t>INGRESADOS.</w:t>
+        <w:t>REGISTRO DE PRODUCTOS INGRESADOS.</w:t>
       </w:r>
     </w:p>
     <w:p>
@@ -28484,23 +28452,7 @@
           <w:rFonts w:ascii="Verdana" w:hAnsi="Verdana" w:cs="Arial"/>
           <w:sz w:val="20"/>
         </w:rPr>
-        <w:t xml:space="preserve">El sistema muestra en la tabla los datos el REGISTRO DE PRODUCTOS INGRESADOS, el código del registro, </w:t>
-      </w:r>
-      <w:proofErr w:type="spellStart"/>
-      <w:r>
-        <w:rPr>
-          <w:rFonts w:ascii="Verdana" w:hAnsi="Verdana" w:cs="Arial"/>
-          <w:sz w:val="20"/>
-        </w:rPr>
-        <w:t>cod</w:t>
-      </w:r>
-      <w:proofErr w:type="spellEnd"/>
-      <w:r>
-        <w:rPr>
-          <w:rFonts w:ascii="Verdana" w:hAnsi="Verdana" w:cs="Arial"/>
-          <w:sz w:val="20"/>
-        </w:rPr>
-        <w:t>. del producto</w:t>
+        <w:t>El sistema muestra en la tabla los datos el REGISTRO DE PRODUCTOS INGRESADOS, el código del registro, cod. del producto</w:t>
       </w:r>
       <w:r>
         <w:rPr>
@@ -28514,23 +28466,7 @@
           <w:rFonts w:ascii="Verdana" w:hAnsi="Verdana" w:cs="Arial"/>
           <w:sz w:val="20"/>
         </w:rPr>
-        <w:t xml:space="preserve"> </w:t>
-      </w:r>
-      <w:proofErr w:type="spellStart"/>
-      <w:r>
-        <w:rPr>
-          <w:rFonts w:ascii="Verdana" w:hAnsi="Verdana" w:cs="Arial"/>
-          <w:sz w:val="20"/>
-        </w:rPr>
-        <w:t>N°</w:t>
-      </w:r>
-      <w:proofErr w:type="spellEnd"/>
-      <w:r>
-        <w:rPr>
-          <w:rFonts w:ascii="Verdana" w:hAnsi="Verdana" w:cs="Arial"/>
-          <w:sz w:val="20"/>
-        </w:rPr>
-        <w:t>. Stock, cantidad, precio y descripción.</w:t>
+        <w:t xml:space="preserve"> N°. Stock, cantidad, precio y descripción.</w:t>
       </w:r>
     </w:p>
     <w:p>
@@ -28551,6 +28487,7 @@
           <w:rFonts w:ascii="Verdana" w:hAnsi="Verdana" w:cs="Arial"/>
           <w:lang w:val="es-ES_tradnl"/>
         </w:rPr>
+        <w:lastRenderedPageBreak/>
         <w:tab/>
       </w:r>
       <w:r>
@@ -28585,7 +28522,23 @@
           <w:rFonts w:ascii="Verdana" w:hAnsi="Verdana" w:cs="Arial"/>
           <w:lang w:val="es-ES_tradnl"/>
         </w:rPr>
-        <w:t>y regresa a la interfaz del menú principal del sistema y finaliza el caso de uso.</w:t>
+        <w:t>y regresa a la interfaz del menú principal del sistema y finaliza el caso de uso</w:t>
+      </w:r>
+      <w:r>
+        <w:rPr>
+          <w:rFonts w:ascii="Arial" w:hAnsi="Arial" w:cs="Arial"/>
+          <w:sz w:val="22"/>
+          <w:lang w:val="es-ES_tradnl"/>
+        </w:rPr>
+        <w:t xml:space="preserve"> </w:t>
+      </w:r>
+      <w:r>
+        <w:rPr>
+          <w:rFonts w:ascii="Arial" w:hAnsi="Arial" w:cs="Arial"/>
+          <w:sz w:val="22"/>
+          <w:lang w:val="es-ES_tradnl"/>
+        </w:rPr>
+        <w:t>con el Botón Cancelar.</w:t>
       </w:r>
     </w:p>
     <w:p>
@@ -29031,7 +28984,6 @@
           <w:sz w:val="20"/>
         </w:rPr>
       </w:pPr>
-      <w:proofErr w:type="spellStart"/>
       <w:r>
         <w:rPr>
           <w:rFonts w:ascii="Verdana" w:hAnsi="Verdana" w:cs="Arial"/>
@@ -29039,17 +28991,7 @@
           <w:bCs/>
           <w:sz w:val="20"/>
         </w:rPr>
-        <w:t>Pos</w:t>
-      </w:r>
-      <w:proofErr w:type="spellEnd"/>
-      <w:r>
-        <w:rPr>
-          <w:rFonts w:ascii="Verdana" w:hAnsi="Verdana" w:cs="Arial"/>
-          <w:b/>
-          <w:bCs/>
-          <w:sz w:val="20"/>
-        </w:rPr>
-        <w:t xml:space="preserve"> condiciones</w:t>
+        <w:t>Pos condiciones</w:t>
       </w:r>
     </w:p>
     <w:p>
@@ -29070,7 +29012,6 @@
           <w:rFonts w:ascii="Verdana" w:hAnsi="Verdana" w:cs="Arial"/>
           <w:sz w:val="20"/>
         </w:rPr>
-        <w:lastRenderedPageBreak/>
         <w:t>En el sistema queda el Registro de Ingreso de Productos</w:t>
       </w:r>
     </w:p>
@@ -29305,6 +29246,7 @@
         <w:rPr>
           <w:rFonts w:ascii="Verdana" w:hAnsi="Verdana" w:cs="Arial"/>
         </w:rPr>
+        <w:lastRenderedPageBreak/>
         <w:t>Solo el almacenero podrá ejecutar esa actividad.</w:t>
       </w:r>
     </w:p>
@@ -29378,10 +29320,10 @@
           <w:noProof/>
         </w:rPr>
         <w:drawing>
-          <wp:inline distT="0" distB="0" distL="0" distR="0" wp14:anchorId="691EF872" wp14:editId="218ADBD8">
-            <wp:extent cx="5791443" cy="4324350"/>
-            <wp:effectExtent l="0" t="0" r="0" b="0"/>
-            <wp:docPr id="120" name="Imagen 120"/>
+          <wp:inline distT="0" distB="0" distL="0" distR="0" wp14:anchorId="4FD69113" wp14:editId="2E9E3FE7">
+            <wp:extent cx="5401945" cy="4033520"/>
+            <wp:effectExtent l="0" t="0" r="8255" b="5080"/>
+            <wp:docPr id="118" name="Imagen 118"/>
             <wp:cNvGraphicFramePr>
               <a:graphicFrameLocks xmlns:a="http://schemas.openxmlformats.org/drawingml/2006/main" noChangeAspect="1"/>
             </wp:cNvGraphicFramePr>
@@ -29410,7 +29352,7 @@
                   <pic:spPr bwMode="auto">
                     <a:xfrm>
                       <a:off x="0" y="0"/>
-                      <a:ext cx="5793038" cy="4325541"/>
+                      <a:ext cx="5401945" cy="4033520"/>
                     </a:xfrm>
                     <a:prstGeom prst="rect">
                       <a:avLst/>
@@ -29484,7 +29426,7 @@
           <w:lang w:val="es-PE"/>
         </w:rPr>
       </w:pPr>
-      <w:bookmarkStart w:id="34" w:name="_Toc88850891"/>
+      <w:bookmarkStart w:id="33" w:name="_Toc88850891"/>
       <w:r>
         <w:rPr>
           <w:rFonts w:ascii="Verdana" w:hAnsi="Verdana"/>
@@ -29492,10 +29434,9 @@
           <w:szCs w:val="22"/>
           <w:lang w:val="es-PE"/>
         </w:rPr>
-        <w:lastRenderedPageBreak/>
         <w:t>Flujo General de Navegación</w:t>
       </w:r>
-      <w:bookmarkEnd w:id="34"/>
+      <w:bookmarkEnd w:id="33"/>
     </w:p>
     <w:p>
       <w:pPr>
@@ -29532,6 +29473,7 @@
           <w:noProof/>
           <w:sz w:val="20"/>
         </w:rPr>
+        <w:lastRenderedPageBreak/>
         <mc:AlternateContent>
           <mc:Choice Requires="wpc">
             <w:drawing>
@@ -30116,7 +30058,6 @@
                         <wps:txbx>
                           <w:txbxContent>
                             <w:p>
-                              <w:proofErr w:type="spellStart"/>
                               <w:r>
                                 <w:rPr>
                                   <w:rFonts w:ascii="Arial" w:hAnsi="Arial" w:cs="Arial"/>
@@ -30127,7 +30068,6 @@
                                 </w:rPr>
                                 <w:t>Clientes</w:t>
                               </w:r>
-                              <w:proofErr w:type="spellEnd"/>
                             </w:p>
                           </w:txbxContent>
                         </wps:txbx>
@@ -30410,7 +30350,6 @@
                         <wps:txbx>
                           <w:txbxContent>
                             <w:p>
-                              <w:proofErr w:type="spellStart"/>
                               <w:r>
                                 <w:rPr>
                                   <w:rFonts w:ascii="Arial" w:hAnsi="Arial" w:cs="Arial"/>
@@ -30421,7 +30360,6 @@
                                 </w:rPr>
                                 <w:t>Mantenimiento</w:t>
                               </w:r>
-                              <w:proofErr w:type="spellEnd"/>
                             </w:p>
                           </w:txbxContent>
                         </wps:txbx>
@@ -30720,7 +30658,6 @@
                         <wps:txbx>
                           <w:txbxContent>
                             <w:p>
-                              <w:proofErr w:type="spellStart"/>
                               <w:r>
                                 <w:rPr>
                                   <w:rFonts w:ascii="Arial" w:hAnsi="Arial" w:cs="Arial"/>
@@ -30731,7 +30668,6 @@
                                 </w:rPr>
                                 <w:t>Reportes</w:t>
                               </w:r>
-                              <w:proofErr w:type="spellEnd"/>
                             </w:p>
                           </w:txbxContent>
                         </wps:txbx>
@@ -31267,7 +31203,6 @@
                         <wps:txbx>
                           <w:txbxContent>
                             <w:p>
-                              <w:proofErr w:type="spellStart"/>
                               <w:r>
                                 <w:rPr>
                                   <w:rFonts w:ascii="Arial" w:hAnsi="Arial" w:cs="Arial"/>
@@ -31276,31 +31211,8 @@
                                   <w:szCs w:val="12"/>
                                   <w:lang w:val="en-US"/>
                                 </w:rPr>
-                                <w:t>Acciones</w:t>
+                                <w:t>Acciones Enviadas</w:t>
                               </w:r>
-                              <w:proofErr w:type="spellEnd"/>
-                              <w:r>
-                                <w:rPr>
-                                  <w:rFonts w:ascii="Arial" w:hAnsi="Arial" w:cs="Arial"/>
-                                  <w:color w:val="000000"/>
-                                  <w:sz w:val="12"/>
-                                  <w:szCs w:val="12"/>
-                                  <w:lang w:val="en-US"/>
-                                </w:rPr>
-                                <w:t xml:space="preserve"> </w:t>
-                              </w:r>
-                              <w:proofErr w:type="spellStart"/>
-                              <w:r>
-                                <w:rPr>
-                                  <w:rFonts w:ascii="Arial" w:hAnsi="Arial" w:cs="Arial"/>
-                                  <w:color w:val="000000"/>
-                                  <w:sz w:val="12"/>
-                                  <w:szCs w:val="12"/>
-                                  <w:lang w:val="en-US"/>
-                                </w:rPr>
-                                <w:t>Enviadas</w:t>
-                              </w:r>
-                              <w:proofErr w:type="spellEnd"/>
                             </w:p>
                           </w:txbxContent>
                         </wps:txbx>
@@ -31583,7 +31495,6 @@
                         <wps:txbx>
                           <w:txbxContent>
                             <w:p>
-                              <w:proofErr w:type="spellStart"/>
                               <w:r>
                                 <w:rPr>
                                   <w:rFonts w:ascii="Arial" w:hAnsi="Arial" w:cs="Arial"/>
@@ -31592,31 +31503,8 @@
                                   <w:szCs w:val="12"/>
                                   <w:lang w:val="en-US"/>
                                 </w:rPr>
-                                <w:t>Resultados</w:t>
+                                <w:t>Resultados Históricos</w:t>
                               </w:r>
-                              <w:proofErr w:type="spellEnd"/>
-                              <w:r>
-                                <w:rPr>
-                                  <w:rFonts w:ascii="Arial" w:hAnsi="Arial" w:cs="Arial"/>
-                                  <w:color w:val="000000"/>
-                                  <w:sz w:val="12"/>
-                                  <w:szCs w:val="12"/>
-                                  <w:lang w:val="en-US"/>
-                                </w:rPr>
-                                <w:t xml:space="preserve"> </w:t>
-                              </w:r>
-                              <w:proofErr w:type="spellStart"/>
-                              <w:r>
-                                <w:rPr>
-                                  <w:rFonts w:ascii="Arial" w:hAnsi="Arial" w:cs="Arial"/>
-                                  <w:color w:val="000000"/>
-                                  <w:sz w:val="12"/>
-                                  <w:szCs w:val="12"/>
-                                  <w:lang w:val="en-US"/>
-                                </w:rPr>
-                                <w:t>Históricos</w:t>
-                              </w:r>
-                              <w:proofErr w:type="spellEnd"/>
                             </w:p>
                           </w:txbxContent>
                         </wps:txbx>
@@ -31899,7 +31787,6 @@
                         <wps:txbx>
                           <w:txbxContent>
                             <w:p>
-                              <w:proofErr w:type="spellStart"/>
                               <w:r>
                                 <w:rPr>
                                   <w:rFonts w:ascii="Arial" w:hAnsi="Arial" w:cs="Arial"/>
@@ -31908,31 +31795,8 @@
                                   <w:szCs w:val="12"/>
                                   <w:lang w:val="en-US"/>
                                 </w:rPr>
-                                <w:t>Seguimiento</w:t>
+                                <w:t>Seguimiento Semanal</w:t>
                               </w:r>
-                              <w:proofErr w:type="spellEnd"/>
-                              <w:r>
-                                <w:rPr>
-                                  <w:rFonts w:ascii="Arial" w:hAnsi="Arial" w:cs="Arial"/>
-                                  <w:color w:val="000000"/>
-                                  <w:sz w:val="12"/>
-                                  <w:szCs w:val="12"/>
-                                  <w:lang w:val="en-US"/>
-                                </w:rPr>
-                                <w:t xml:space="preserve"> </w:t>
-                              </w:r>
-                              <w:proofErr w:type="spellStart"/>
-                              <w:r>
-                                <w:rPr>
-                                  <w:rFonts w:ascii="Arial" w:hAnsi="Arial" w:cs="Arial"/>
-                                  <w:color w:val="000000"/>
-                                  <w:sz w:val="12"/>
-                                  <w:szCs w:val="12"/>
-                                  <w:lang w:val="en-US"/>
-                                </w:rPr>
-                                <w:t>Semanal</w:t>
-                              </w:r>
-                              <w:proofErr w:type="spellEnd"/>
                             </w:p>
                           </w:txbxContent>
                         </wps:txbx>
@@ -32215,7 +32079,6 @@
                         <wps:txbx>
                           <w:txbxContent>
                             <w:p>
-                              <w:proofErr w:type="spellStart"/>
                               <w:r>
                                 <w:rPr>
                                   <w:rFonts w:ascii="Arial" w:hAnsi="Arial" w:cs="Arial"/>
@@ -32224,18 +32087,7 @@
                                   <w:szCs w:val="12"/>
                                   <w:lang w:val="en-US"/>
                                 </w:rPr>
-                                <w:t>Resultado</w:t>
-                              </w:r>
-                              <w:proofErr w:type="spellEnd"/>
-                              <w:r>
-                                <w:rPr>
-                                  <w:rFonts w:ascii="Arial" w:hAnsi="Arial" w:cs="Arial"/>
-                                  <w:color w:val="000000"/>
-                                  <w:sz w:val="12"/>
-                                  <w:szCs w:val="12"/>
-                                  <w:lang w:val="en-US"/>
-                                </w:rPr>
-                                <w:t xml:space="preserve"> de </w:t>
+                                <w:t xml:space="preserve">Resultado de </w:t>
                               </w:r>
                             </w:p>
                           </w:txbxContent>
@@ -32284,7 +32136,6 @@
                         <wps:txbx>
                           <w:txbxContent>
                             <w:p>
-                              <w:proofErr w:type="spellStart"/>
                               <w:r>
                                 <w:rPr>
                                   <w:rFonts w:ascii="Arial" w:hAnsi="Arial" w:cs="Arial"/>
@@ -32295,7 +32146,6 @@
                                 </w:rPr>
                                 <w:t>Acciones</w:t>
                               </w:r>
-                              <w:proofErr w:type="spellEnd"/>
                             </w:p>
                           </w:txbxContent>
                         </wps:txbx>
@@ -32886,7 +32736,6 @@
                         <wps:txbx>
                           <w:txbxContent>
                             <w:p>
-                              <w:proofErr w:type="spellStart"/>
                               <w:r>
                                 <w:rPr>
                                   <w:rFonts w:ascii="Arial" w:hAnsi="Arial" w:cs="Arial"/>
@@ -32895,31 +32744,8 @@
                                   <w:szCs w:val="12"/>
                                   <w:lang w:val="en-US"/>
                                 </w:rPr>
-                                <w:t>Encargar</w:t>
+                                <w:t>Encargar Acción</w:t>
                               </w:r>
-                              <w:proofErr w:type="spellEnd"/>
-                              <w:r>
-                                <w:rPr>
-                                  <w:rFonts w:ascii="Arial" w:hAnsi="Arial" w:cs="Arial"/>
-                                  <w:color w:val="000000"/>
-                                  <w:sz w:val="12"/>
-                                  <w:szCs w:val="12"/>
-                                  <w:lang w:val="en-US"/>
-                                </w:rPr>
-                                <w:t xml:space="preserve"> </w:t>
-                              </w:r>
-                              <w:proofErr w:type="spellStart"/>
-                              <w:r>
-                                <w:rPr>
-                                  <w:rFonts w:ascii="Arial" w:hAnsi="Arial" w:cs="Arial"/>
-                                  <w:color w:val="000000"/>
-                                  <w:sz w:val="12"/>
-                                  <w:szCs w:val="12"/>
-                                  <w:lang w:val="en-US"/>
-                                </w:rPr>
-                                <w:t>Acción</w:t>
-                              </w:r>
-                              <w:proofErr w:type="spellEnd"/>
                             </w:p>
                           </w:txbxContent>
                         </wps:txbx>
@@ -33210,20 +33036,8 @@
                                   <w:szCs w:val="12"/>
                                   <w:lang w:val="en-US"/>
                                 </w:rPr>
-                                <w:t xml:space="preserve">Ver </w:t>
+                                <w:t>Ver Acciones</w:t>
                               </w:r>
-                              <w:proofErr w:type="spellStart"/>
-                              <w:r>
-                                <w:rPr>
-                                  <w:rFonts w:ascii="Arial" w:hAnsi="Arial" w:cs="Arial"/>
-                                  <w:color w:val="000000"/>
-                                  <w:sz w:val="12"/>
-                                  <w:szCs w:val="12"/>
-                                  <w:lang w:val="en-US"/>
-                                </w:rPr>
-                                <w:t>Acciones</w:t>
-                              </w:r>
-                              <w:proofErr w:type="spellEnd"/>
                             </w:p>
                           </w:txbxContent>
                         </wps:txbx>
@@ -33514,20 +33328,8 @@
                                   <w:szCs w:val="12"/>
                                   <w:lang w:val="en-US"/>
                                 </w:rPr>
-                                <w:t xml:space="preserve">Ver </w:t>
+                                <w:t>Ver Alarmas</w:t>
                               </w:r>
-                              <w:proofErr w:type="spellStart"/>
-                              <w:r>
-                                <w:rPr>
-                                  <w:rFonts w:ascii="Arial" w:hAnsi="Arial" w:cs="Arial"/>
-                                  <w:color w:val="000000"/>
-                                  <w:sz w:val="12"/>
-                                  <w:szCs w:val="12"/>
-                                  <w:lang w:val="en-US"/>
-                                </w:rPr>
-                                <w:t>Alarmas</w:t>
-                              </w:r>
-                              <w:proofErr w:type="spellEnd"/>
                             </w:p>
                           </w:txbxContent>
                         </wps:txbx>
@@ -33810,7 +33612,6 @@
                         <wps:txbx>
                           <w:txbxContent>
                             <w:p>
-                              <w:proofErr w:type="spellStart"/>
                               <w:r>
                                 <w:rPr>
                                   <w:rFonts w:ascii="Arial" w:hAnsi="Arial" w:cs="Arial"/>
@@ -33819,31 +33620,8 @@
                                   <w:szCs w:val="12"/>
                                   <w:lang w:val="en-US"/>
                                 </w:rPr>
-                                <w:t>Acción</w:t>
+                                <w:t>Acción Propia</w:t>
                               </w:r>
-                              <w:proofErr w:type="spellEnd"/>
-                              <w:r>
-                                <w:rPr>
-                                  <w:rFonts w:ascii="Arial" w:hAnsi="Arial" w:cs="Arial"/>
-                                  <w:color w:val="000000"/>
-                                  <w:sz w:val="12"/>
-                                  <w:szCs w:val="12"/>
-                                  <w:lang w:val="en-US"/>
-                                </w:rPr>
-                                <w:t xml:space="preserve"> </w:t>
-                              </w:r>
-                              <w:proofErr w:type="spellStart"/>
-                              <w:r>
-                                <w:rPr>
-                                  <w:rFonts w:ascii="Arial" w:hAnsi="Arial" w:cs="Arial"/>
-                                  <w:color w:val="000000"/>
-                                  <w:sz w:val="12"/>
-                                  <w:szCs w:val="12"/>
-                                  <w:lang w:val="en-US"/>
-                                </w:rPr>
-                                <w:t>Propia</w:t>
-                              </w:r>
-                              <w:proofErr w:type="spellEnd"/>
                             </w:p>
                           </w:txbxContent>
                         </wps:txbx>
@@ -34126,7 +33904,6 @@
                         <wps:txbx>
                           <w:txbxContent>
                             <w:p>
-                              <w:proofErr w:type="spellStart"/>
                               <w:r>
                                 <w:rPr>
                                   <w:rFonts w:ascii="Arial" w:hAnsi="Arial" w:cs="Arial"/>
@@ -34137,7 +33914,6 @@
                                 </w:rPr>
                                 <w:t>Consultar</w:t>
                               </w:r>
-                              <w:proofErr w:type="spellEnd"/>
                             </w:p>
                           </w:txbxContent>
                         </wps:txbx>
@@ -34420,7 +34196,6 @@
                         <wps:txbx>
                           <w:txbxContent>
                             <w:p>
-                              <w:proofErr w:type="spellStart"/>
                               <w:smartTag w:uri="urn:schemas-microsoft-com:office:smarttags" w:element="place">
                                 <w:r>
                                   <w:rPr>
@@ -34433,7 +34208,6 @@
                                   <w:t>Tablas</w:t>
                                 </w:r>
                               </w:smartTag>
-                              <w:proofErr w:type="spellEnd"/>
                             </w:p>
                           </w:txbxContent>
                         </wps:txbx>
@@ -34716,7 +34490,6 @@
                         <wps:txbx>
                           <w:txbxContent>
                             <w:p>
-                              <w:proofErr w:type="spellStart"/>
                               <w:r>
                                 <w:rPr>
                                   <w:rFonts w:ascii="Arial" w:hAnsi="Arial" w:cs="Arial"/>
@@ -34727,7 +34500,6 @@
                                 </w:rPr>
                                 <w:t>Relaciones</w:t>
                               </w:r>
-                              <w:proofErr w:type="spellEnd"/>
                             </w:p>
                           </w:txbxContent>
                         </wps:txbx>
@@ -35026,7 +34798,6 @@
                         <wps:txbx>
                           <w:txbxContent>
                             <w:p>
-                              <w:proofErr w:type="spellStart"/>
                               <w:r>
                                 <w:rPr>
                                   <w:rFonts w:ascii="Arial" w:hAnsi="Arial" w:cs="Arial"/>
@@ -35037,7 +34808,6 @@
                                 </w:rPr>
                                 <w:t>Parámetros</w:t>
                               </w:r>
-                              <w:proofErr w:type="spellEnd"/>
                             </w:p>
                           </w:txbxContent>
                         </wps:txbx>
@@ -35320,7 +35090,6 @@
                         <wps:txbx>
                           <w:txbxContent>
                             <w:p>
-                              <w:proofErr w:type="spellStart"/>
                               <w:r>
                                 <w:rPr>
                                   <w:rFonts w:ascii="Arial" w:hAnsi="Arial" w:cs="Arial"/>
@@ -35331,7 +35100,6 @@
                                 </w:rPr>
                                 <w:t>Resultados</w:t>
                               </w:r>
-                              <w:proofErr w:type="spellEnd"/>
                             </w:p>
                           </w:txbxContent>
                         </wps:txbx>
@@ -35614,7 +35382,6 @@
                         <wps:txbx>
                           <w:txbxContent>
                             <w:p>
-                              <w:proofErr w:type="spellStart"/>
                               <w:r>
                                 <w:rPr>
                                   <w:rFonts w:ascii="Arial" w:hAnsi="Arial" w:cs="Arial"/>
@@ -35625,7 +35392,6 @@
                                 </w:rPr>
                                 <w:t>Razones</w:t>
                               </w:r>
-                              <w:proofErr w:type="spellEnd"/>
                             </w:p>
                           </w:txbxContent>
                         </wps:txbx>
@@ -35908,7 +35674,6 @@
                         <wps:txbx>
                           <w:txbxContent>
                             <w:p>
-                              <w:proofErr w:type="spellStart"/>
                               <w:r>
                                 <w:rPr>
                                   <w:rFonts w:ascii="Arial" w:hAnsi="Arial" w:cs="Arial"/>
@@ -35917,18 +35682,7 @@
                                   <w:szCs w:val="12"/>
                                   <w:lang w:val="en-US"/>
                                 </w:rPr>
-                                <w:t>Matriz</w:t>
-                              </w:r>
-                              <w:proofErr w:type="spellEnd"/>
-                              <w:r>
-                                <w:rPr>
-                                  <w:rFonts w:ascii="Arial" w:hAnsi="Arial" w:cs="Arial"/>
-                                  <w:color w:val="000000"/>
-                                  <w:sz w:val="12"/>
-                                  <w:szCs w:val="12"/>
-                                  <w:lang w:val="en-US"/>
-                                </w:rPr>
-                                <w:t xml:space="preserve"> CAP</w:t>
+                                <w:t>Matriz CAP</w:t>
                               </w:r>
                             </w:p>
                           </w:txbxContent>
@@ -36212,7 +35966,6 @@
                         <wps:txbx>
                           <w:txbxContent>
                             <w:p>
-                              <w:proofErr w:type="spellStart"/>
                               <w:r>
                                 <w:rPr>
                                   <w:rFonts w:ascii="Arial" w:hAnsi="Arial" w:cs="Arial"/>
@@ -36221,18 +35974,7 @@
                                   <w:szCs w:val="12"/>
                                   <w:lang w:val="en-US"/>
                                 </w:rPr>
-                                <w:t>Matriz</w:t>
-                              </w:r>
-                              <w:proofErr w:type="spellEnd"/>
-                              <w:r>
-                                <w:rPr>
-                                  <w:rFonts w:ascii="Arial" w:hAnsi="Arial" w:cs="Arial"/>
-                                  <w:color w:val="000000"/>
-                                  <w:sz w:val="12"/>
-                                  <w:szCs w:val="12"/>
-                                  <w:lang w:val="en-US"/>
-                                </w:rPr>
-                                <w:t xml:space="preserve"> GAF</w:t>
+                                <w:t>Matriz GAF</w:t>
                               </w:r>
                             </w:p>
                           </w:txbxContent>
@@ -36516,7 +36258,6 @@
                         <wps:txbx>
                           <w:txbxContent>
                             <w:p>
-                              <w:proofErr w:type="spellStart"/>
                               <w:r>
                                 <w:rPr>
                                   <w:rFonts w:ascii="Arial" w:hAnsi="Arial" w:cs="Arial"/>
@@ -36527,7 +36268,6 @@
                                 </w:rPr>
                                 <w:t>Avances</w:t>
                               </w:r>
-                              <w:proofErr w:type="spellEnd"/>
                             </w:p>
                           </w:txbxContent>
                         </wps:txbx>
@@ -37823,7 +37563,6 @@
                   <v:textbox style="mso-fit-shape-to-text:t" inset="0,0,0,0">
                     <w:txbxContent>
                       <w:p>
-                        <w:proofErr w:type="spellStart"/>
                         <w:r>
                           <w:rPr>
                             <w:rFonts w:ascii="Arial" w:hAnsi="Arial" w:cs="Arial"/>
@@ -37834,7 +37573,6 @@
                           </w:rPr>
                           <w:t>Clientes</w:t>
                         </w:r>
-                        <w:proofErr w:type="spellEnd"/>
                       </w:p>
                     </w:txbxContent>
                   </v:textbox>
@@ -37850,7 +37588,6 @@
                   <v:textbox style="mso-fit-shape-to-text:t" inset="0,0,0,0">
                     <w:txbxContent>
                       <w:p>
-                        <w:proofErr w:type="spellStart"/>
                         <w:r>
                           <w:rPr>
                             <w:rFonts w:ascii="Arial" w:hAnsi="Arial" w:cs="Arial"/>
@@ -37861,7 +37598,6 @@
                           </w:rPr>
                           <w:t>Mantenimiento</w:t>
                         </w:r>
-                        <w:proofErr w:type="spellEnd"/>
                       </w:p>
                     </w:txbxContent>
                   </v:textbox>
@@ -37877,7 +37613,6 @@
                   <v:textbox style="mso-fit-shape-to-text:t" inset="0,0,0,0">
                     <w:txbxContent>
                       <w:p>
-                        <w:proofErr w:type="spellStart"/>
                         <w:r>
                           <w:rPr>
                             <w:rFonts w:ascii="Arial" w:hAnsi="Arial" w:cs="Arial"/>
@@ -37888,7 +37623,6 @@
                           </w:rPr>
                           <w:t>Reportes</w:t>
                         </w:r>
-                        <w:proofErr w:type="spellEnd"/>
                       </w:p>
                     </w:txbxContent>
                   </v:textbox>
@@ -37942,7 +37676,6 @@
                   <v:textbox style="mso-fit-shape-to-text:t" inset="0,0,0,0">
                     <w:txbxContent>
                       <w:p>
-                        <w:proofErr w:type="spellStart"/>
                         <w:r>
                           <w:rPr>
                             <w:rFonts w:ascii="Arial" w:hAnsi="Arial" w:cs="Arial"/>
@@ -37951,31 +37684,8 @@
                             <w:szCs w:val="12"/>
                             <w:lang w:val="en-US"/>
                           </w:rPr>
-                          <w:t>Acciones</w:t>
+                          <w:t>Acciones Enviadas</w:t>
                         </w:r>
-                        <w:proofErr w:type="spellEnd"/>
-                        <w:r>
-                          <w:rPr>
-                            <w:rFonts w:ascii="Arial" w:hAnsi="Arial" w:cs="Arial"/>
-                            <w:color w:val="000000"/>
-                            <w:sz w:val="12"/>
-                            <w:szCs w:val="12"/>
-                            <w:lang w:val="en-US"/>
-                          </w:rPr>
-                          <w:t xml:space="preserve"> </w:t>
-                        </w:r>
-                        <w:proofErr w:type="spellStart"/>
-                        <w:r>
-                          <w:rPr>
-                            <w:rFonts w:ascii="Arial" w:hAnsi="Arial" w:cs="Arial"/>
-                            <w:color w:val="000000"/>
-                            <w:sz w:val="12"/>
-                            <w:szCs w:val="12"/>
-                            <w:lang w:val="en-US"/>
-                          </w:rPr>
-                          <w:t>Enviadas</w:t>
-                        </w:r>
-                        <w:proofErr w:type="spellEnd"/>
                       </w:p>
                     </w:txbxContent>
                   </v:textbox>
@@ -37991,7 +37701,6 @@
                   <v:textbox style="mso-fit-shape-to-text:t" inset="0,0,0,0">
                     <w:txbxContent>
                       <w:p>
-                        <w:proofErr w:type="spellStart"/>
                         <w:r>
                           <w:rPr>
                             <w:rFonts w:ascii="Arial" w:hAnsi="Arial" w:cs="Arial"/>
@@ -38000,31 +37709,8 @@
                             <w:szCs w:val="12"/>
                             <w:lang w:val="en-US"/>
                           </w:rPr>
-                          <w:t>Resultados</w:t>
+                          <w:t>Resultados Históricos</w:t>
                         </w:r>
-                        <w:proofErr w:type="spellEnd"/>
-                        <w:r>
-                          <w:rPr>
-                            <w:rFonts w:ascii="Arial" w:hAnsi="Arial" w:cs="Arial"/>
-                            <w:color w:val="000000"/>
-                            <w:sz w:val="12"/>
-                            <w:szCs w:val="12"/>
-                            <w:lang w:val="en-US"/>
-                          </w:rPr>
-                          <w:t xml:space="preserve"> </w:t>
-                        </w:r>
-                        <w:proofErr w:type="spellStart"/>
-                        <w:r>
-                          <w:rPr>
-                            <w:rFonts w:ascii="Arial" w:hAnsi="Arial" w:cs="Arial"/>
-                            <w:color w:val="000000"/>
-                            <w:sz w:val="12"/>
-                            <w:szCs w:val="12"/>
-                            <w:lang w:val="en-US"/>
-                          </w:rPr>
-                          <w:t>Históricos</w:t>
-                        </w:r>
-                        <w:proofErr w:type="spellEnd"/>
                       </w:p>
                     </w:txbxContent>
                   </v:textbox>
@@ -38040,7 +37726,6 @@
                   <v:textbox style="mso-fit-shape-to-text:t" inset="0,0,0,0">
                     <w:txbxContent>
                       <w:p>
-                        <w:proofErr w:type="spellStart"/>
                         <w:r>
                           <w:rPr>
                             <w:rFonts w:ascii="Arial" w:hAnsi="Arial" w:cs="Arial"/>
@@ -38049,31 +37734,8 @@
                             <w:szCs w:val="12"/>
                             <w:lang w:val="en-US"/>
                           </w:rPr>
-                          <w:t>Seguimiento</w:t>
+                          <w:t>Seguimiento Semanal</w:t>
                         </w:r>
-                        <w:proofErr w:type="spellEnd"/>
-                        <w:r>
-                          <w:rPr>
-                            <w:rFonts w:ascii="Arial" w:hAnsi="Arial" w:cs="Arial"/>
-                            <w:color w:val="000000"/>
-                            <w:sz w:val="12"/>
-                            <w:szCs w:val="12"/>
-                            <w:lang w:val="en-US"/>
-                          </w:rPr>
-                          <w:t xml:space="preserve"> </w:t>
-                        </w:r>
-                        <w:proofErr w:type="spellStart"/>
-                        <w:r>
-                          <w:rPr>
-                            <w:rFonts w:ascii="Arial" w:hAnsi="Arial" w:cs="Arial"/>
-                            <w:color w:val="000000"/>
-                            <w:sz w:val="12"/>
-                            <w:szCs w:val="12"/>
-                            <w:lang w:val="en-US"/>
-                          </w:rPr>
-                          <w:t>Semanal</w:t>
-                        </w:r>
-                        <w:proofErr w:type="spellEnd"/>
                       </w:p>
                     </w:txbxContent>
                   </v:textbox>
@@ -38089,7 +37751,6 @@
                   <v:textbox style="mso-fit-shape-to-text:t" inset="0,0,0,0">
                     <w:txbxContent>
                       <w:p>
-                        <w:proofErr w:type="spellStart"/>
                         <w:r>
                           <w:rPr>
                             <w:rFonts w:ascii="Arial" w:hAnsi="Arial" w:cs="Arial"/>
@@ -38098,18 +37759,7 @@
                             <w:szCs w:val="12"/>
                             <w:lang w:val="en-US"/>
                           </w:rPr>
-                          <w:t>Resultado</w:t>
-                        </w:r>
-                        <w:proofErr w:type="spellEnd"/>
-                        <w:r>
-                          <w:rPr>
-                            <w:rFonts w:ascii="Arial" w:hAnsi="Arial" w:cs="Arial"/>
-                            <w:color w:val="000000"/>
-                            <w:sz w:val="12"/>
-                            <w:szCs w:val="12"/>
-                            <w:lang w:val="en-US"/>
-                          </w:rPr>
-                          <w:t xml:space="preserve"> de </w:t>
+                          <w:t xml:space="preserve">Resultado de </w:t>
                         </w:r>
                       </w:p>
                     </w:txbxContent>
@@ -38119,7 +37769,6 @@
                   <v:textbox style="mso-fit-shape-to-text:t" inset="0,0,0,0">
                     <w:txbxContent>
                       <w:p>
-                        <w:proofErr w:type="spellStart"/>
                         <w:r>
                           <w:rPr>
                             <w:rFonts w:ascii="Arial" w:hAnsi="Arial" w:cs="Arial"/>
@@ -38130,7 +37779,6 @@
                           </w:rPr>
                           <w:t>Acciones</w:t>
                         </w:r>
-                        <w:proofErr w:type="spellEnd"/>
                       </w:p>
                     </w:txbxContent>
                   </v:textbox>
@@ -38171,7 +37819,6 @@
                   <v:textbox style="mso-fit-shape-to-text:t" inset="0,0,0,0">
                     <w:txbxContent>
                       <w:p>
-                        <w:proofErr w:type="spellStart"/>
                         <w:r>
                           <w:rPr>
                             <w:rFonts w:ascii="Arial" w:hAnsi="Arial" w:cs="Arial"/>
@@ -38180,31 +37827,8 @@
                             <w:szCs w:val="12"/>
                             <w:lang w:val="en-US"/>
                           </w:rPr>
-                          <w:t>Encargar</w:t>
+                          <w:t>Encargar Acción</w:t>
                         </w:r>
-                        <w:proofErr w:type="spellEnd"/>
-                        <w:r>
-                          <w:rPr>
-                            <w:rFonts w:ascii="Arial" w:hAnsi="Arial" w:cs="Arial"/>
-                            <w:color w:val="000000"/>
-                            <w:sz w:val="12"/>
-                            <w:szCs w:val="12"/>
-                            <w:lang w:val="en-US"/>
-                          </w:rPr>
-                          <w:t xml:space="preserve"> </w:t>
-                        </w:r>
-                        <w:proofErr w:type="spellStart"/>
-                        <w:r>
-                          <w:rPr>
-                            <w:rFonts w:ascii="Arial" w:hAnsi="Arial" w:cs="Arial"/>
-                            <w:color w:val="000000"/>
-                            <w:sz w:val="12"/>
-                            <w:szCs w:val="12"/>
-                            <w:lang w:val="en-US"/>
-                          </w:rPr>
-                          <w:t>Acción</w:t>
-                        </w:r>
-                        <w:proofErr w:type="spellEnd"/>
                       </w:p>
                     </w:txbxContent>
                   </v:textbox>
@@ -38228,20 +37852,8 @@
                             <w:szCs w:val="12"/>
                             <w:lang w:val="en-US"/>
                           </w:rPr>
-                          <w:t xml:space="preserve">Ver </w:t>
+                          <w:t>Ver Acciones</w:t>
                         </w:r>
-                        <w:proofErr w:type="spellStart"/>
-                        <w:r>
-                          <w:rPr>
-                            <w:rFonts w:ascii="Arial" w:hAnsi="Arial" w:cs="Arial"/>
-                            <w:color w:val="000000"/>
-                            <w:sz w:val="12"/>
-                            <w:szCs w:val="12"/>
-                            <w:lang w:val="en-US"/>
-                          </w:rPr>
-                          <w:t>Acciones</w:t>
-                        </w:r>
-                        <w:proofErr w:type="spellEnd"/>
                       </w:p>
                     </w:txbxContent>
                   </v:textbox>
@@ -38265,20 +37877,8 @@
                             <w:szCs w:val="12"/>
                             <w:lang w:val="en-US"/>
                           </w:rPr>
-                          <w:t xml:space="preserve">Ver </w:t>
+                          <w:t>Ver Alarmas</w:t>
                         </w:r>
-                        <w:proofErr w:type="spellStart"/>
-                        <w:r>
-                          <w:rPr>
-                            <w:rFonts w:ascii="Arial" w:hAnsi="Arial" w:cs="Arial"/>
-                            <w:color w:val="000000"/>
-                            <w:sz w:val="12"/>
-                            <w:szCs w:val="12"/>
-                            <w:lang w:val="en-US"/>
-                          </w:rPr>
-                          <w:t>Alarmas</w:t>
-                        </w:r>
-                        <w:proofErr w:type="spellEnd"/>
                       </w:p>
                     </w:txbxContent>
                   </v:textbox>
@@ -38294,7 +37894,6 @@
                   <v:textbox style="mso-fit-shape-to-text:t" inset="0,0,0,0">
                     <w:txbxContent>
                       <w:p>
-                        <w:proofErr w:type="spellStart"/>
                         <w:r>
                           <w:rPr>
                             <w:rFonts w:ascii="Arial" w:hAnsi="Arial" w:cs="Arial"/>
@@ -38303,31 +37902,8 @@
                             <w:szCs w:val="12"/>
                             <w:lang w:val="en-US"/>
                           </w:rPr>
-                          <w:t>Acción</w:t>
+                          <w:t>Acción Propia</w:t>
                         </w:r>
-                        <w:proofErr w:type="spellEnd"/>
-                        <w:r>
-                          <w:rPr>
-                            <w:rFonts w:ascii="Arial" w:hAnsi="Arial" w:cs="Arial"/>
-                            <w:color w:val="000000"/>
-                            <w:sz w:val="12"/>
-                            <w:szCs w:val="12"/>
-                            <w:lang w:val="en-US"/>
-                          </w:rPr>
-                          <w:t xml:space="preserve"> </w:t>
-                        </w:r>
-                        <w:proofErr w:type="spellStart"/>
-                        <w:r>
-                          <w:rPr>
-                            <w:rFonts w:ascii="Arial" w:hAnsi="Arial" w:cs="Arial"/>
-                            <w:color w:val="000000"/>
-                            <w:sz w:val="12"/>
-                            <w:szCs w:val="12"/>
-                            <w:lang w:val="en-US"/>
-                          </w:rPr>
-                          <w:t>Propia</w:t>
-                        </w:r>
-                        <w:proofErr w:type="spellEnd"/>
                       </w:p>
                     </w:txbxContent>
                   </v:textbox>
@@ -38343,7 +37919,6 @@
                   <v:textbox style="mso-fit-shape-to-text:t" inset="0,0,0,0">
                     <w:txbxContent>
                       <w:p>
-                        <w:proofErr w:type="spellStart"/>
                         <w:r>
                           <w:rPr>
                             <w:rFonts w:ascii="Arial" w:hAnsi="Arial" w:cs="Arial"/>
@@ -38354,7 +37929,6 @@
                           </w:rPr>
                           <w:t>Consultar</w:t>
                         </w:r>
-                        <w:proofErr w:type="spellEnd"/>
                       </w:p>
                     </w:txbxContent>
                   </v:textbox>
@@ -38370,7 +37944,6 @@
                   <v:textbox style="mso-fit-shape-to-text:t" inset="0,0,0,0">
                     <w:txbxContent>
                       <w:p>
-                        <w:proofErr w:type="spellStart"/>
                         <w:smartTag w:uri="urn:schemas-microsoft-com:office:smarttags" w:element="place">
                           <w:r>
                             <w:rPr>
@@ -38383,7 +37956,6 @@
                             <w:t>Tablas</w:t>
                           </w:r>
                         </w:smartTag>
-                        <w:proofErr w:type="spellEnd"/>
                       </w:p>
                     </w:txbxContent>
                   </v:textbox>
@@ -38399,7 +37971,6 @@
                   <v:textbox style="mso-fit-shape-to-text:t" inset="0,0,0,0">
                     <w:txbxContent>
                       <w:p>
-                        <w:proofErr w:type="spellStart"/>
                         <w:r>
                           <w:rPr>
                             <w:rFonts w:ascii="Arial" w:hAnsi="Arial" w:cs="Arial"/>
@@ -38410,7 +37981,6 @@
                           </w:rPr>
                           <w:t>Relaciones</w:t>
                         </w:r>
-                        <w:proofErr w:type="spellEnd"/>
                       </w:p>
                     </w:txbxContent>
                   </v:textbox>
@@ -38426,7 +37996,6 @@
                   <v:textbox style="mso-fit-shape-to-text:t" inset="0,0,0,0">
                     <w:txbxContent>
                       <w:p>
-                        <w:proofErr w:type="spellStart"/>
                         <w:r>
                           <w:rPr>
                             <w:rFonts w:ascii="Arial" w:hAnsi="Arial" w:cs="Arial"/>
@@ -38437,7 +38006,6 @@
                           </w:rPr>
                           <w:t>Parámetros</w:t>
                         </w:r>
-                        <w:proofErr w:type="spellEnd"/>
                       </w:p>
                     </w:txbxContent>
                   </v:textbox>
@@ -38453,7 +38021,6 @@
                   <v:textbox style="mso-fit-shape-to-text:t" inset="0,0,0,0">
                     <w:txbxContent>
                       <w:p>
-                        <w:proofErr w:type="spellStart"/>
                         <w:r>
                           <w:rPr>
                             <w:rFonts w:ascii="Arial" w:hAnsi="Arial" w:cs="Arial"/>
@@ -38464,7 +38031,6 @@
                           </w:rPr>
                           <w:t>Resultados</w:t>
                         </w:r>
-                        <w:proofErr w:type="spellEnd"/>
                       </w:p>
                     </w:txbxContent>
                   </v:textbox>
@@ -38480,7 +38046,6 @@
                   <v:textbox style="mso-fit-shape-to-text:t" inset="0,0,0,0">
                     <w:txbxContent>
                       <w:p>
-                        <w:proofErr w:type="spellStart"/>
                         <w:r>
                           <w:rPr>
                             <w:rFonts w:ascii="Arial" w:hAnsi="Arial" w:cs="Arial"/>
@@ -38491,7 +38056,6 @@
                           </w:rPr>
                           <w:t>Razones</w:t>
                         </w:r>
-                        <w:proofErr w:type="spellEnd"/>
                       </w:p>
                     </w:txbxContent>
                   </v:textbox>
@@ -38507,7 +38071,6 @@
                   <v:textbox style="mso-fit-shape-to-text:t" inset="0,0,0,0">
                     <w:txbxContent>
                       <w:p>
-                        <w:proofErr w:type="spellStart"/>
                         <w:r>
                           <w:rPr>
                             <w:rFonts w:ascii="Arial" w:hAnsi="Arial" w:cs="Arial"/>
@@ -38516,18 +38079,7 @@
                             <w:szCs w:val="12"/>
                             <w:lang w:val="en-US"/>
                           </w:rPr>
-                          <w:t>Matriz</w:t>
-                        </w:r>
-                        <w:proofErr w:type="spellEnd"/>
-                        <w:r>
-                          <w:rPr>
-                            <w:rFonts w:ascii="Arial" w:hAnsi="Arial" w:cs="Arial"/>
-                            <w:color w:val="000000"/>
-                            <w:sz w:val="12"/>
-                            <w:szCs w:val="12"/>
-                            <w:lang w:val="en-US"/>
-                          </w:rPr>
-                          <w:t xml:space="preserve"> CAP</w:t>
+                          <w:t>Matriz CAP</w:t>
                         </w:r>
                       </w:p>
                     </w:txbxContent>
@@ -38544,7 +38096,6 @@
                   <v:textbox style="mso-fit-shape-to-text:t" inset="0,0,0,0">
                     <w:txbxContent>
                       <w:p>
-                        <w:proofErr w:type="spellStart"/>
                         <w:r>
                           <w:rPr>
                             <w:rFonts w:ascii="Arial" w:hAnsi="Arial" w:cs="Arial"/>
@@ -38553,18 +38104,7 @@
                             <w:szCs w:val="12"/>
                             <w:lang w:val="en-US"/>
                           </w:rPr>
-                          <w:t>Matriz</w:t>
-                        </w:r>
-                        <w:proofErr w:type="spellEnd"/>
-                        <w:r>
-                          <w:rPr>
-                            <w:rFonts w:ascii="Arial" w:hAnsi="Arial" w:cs="Arial"/>
-                            <w:color w:val="000000"/>
-                            <w:sz w:val="12"/>
-                            <w:szCs w:val="12"/>
-                            <w:lang w:val="en-US"/>
-                          </w:rPr>
-                          <w:t xml:space="preserve"> GAF</w:t>
+                          <w:t>Matriz GAF</w:t>
                         </w:r>
                       </w:p>
                     </w:txbxContent>
@@ -38581,7 +38121,6 @@
                   <v:textbox style="mso-fit-shape-to-text:t" inset="0,0,0,0">
                     <w:txbxContent>
                       <w:p>
-                        <w:proofErr w:type="spellStart"/>
                         <w:r>
                           <w:rPr>
                             <w:rFonts w:ascii="Arial" w:hAnsi="Arial" w:cs="Arial"/>
@@ -38592,7 +38131,6 @@
                           </w:rPr>
                           <w:t>Avances</w:t>
                         </w:r>
-                        <w:proofErr w:type="spellEnd"/>
                       </w:p>
                     </w:txbxContent>
                   </v:textbox>
@@ -38726,7 +38264,7 @@
           <w:lang w:val="es-PE"/>
         </w:rPr>
       </w:pPr>
-      <w:bookmarkStart w:id="35" w:name="_Toc88850892"/>
+      <w:bookmarkStart w:id="34" w:name="_Toc88850892"/>
       <w:r>
         <w:rPr>
           <w:rFonts w:ascii="Verdana" w:hAnsi="Verdana"/>
@@ -38737,7 +38275,7 @@
         <w:t>Esquema de Seguridad</w:t>
       </w:r>
       <w:bookmarkEnd w:id="0"/>
-      <w:bookmarkEnd w:id="35"/>
+      <w:bookmarkEnd w:id="34"/>
     </w:p>
     <w:tbl>
       <w:tblPr>
@@ -39903,25 +39441,7 @@
         <w:sz w:val="16"/>
         <w:szCs w:val="16"/>
       </w:rPr>
-      <w:t xml:space="preserve">Especificación de </w:t>
-    </w:r>
-    <w:proofErr w:type="gramStart"/>
-    <w:r>
-      <w:rPr>
-        <w:rFonts w:ascii="Verdana" w:hAnsi="Verdana"/>
-        <w:sz w:val="16"/>
-        <w:szCs w:val="16"/>
-      </w:rPr>
-      <w:t>Software  (</w:t>
-    </w:r>
-    <w:proofErr w:type="gramEnd"/>
-    <w:r>
-      <w:rPr>
-        <w:rFonts w:ascii="Verdana" w:hAnsi="Verdana"/>
-        <w:sz w:val="16"/>
-        <w:szCs w:val="16"/>
-      </w:rPr>
-      <w:t>ES)</w:t>
+      <w:t>Especificación de Software  (ES)</w:t>
     </w:r>
     <w:r>
       <w:rPr>

</xml_diff>